<commit_message>
oo wee amina el9a7ba
</commit_message>
<xml_diff>
--- a/théorique/brouillon.docx
+++ b/théorique/brouillon.docx
@@ -1,13 +1,13 @@
 
 <file path=word/document.xml><?xml version="1.0" encoding="utf-8"?>
-<w:document xmlns:wpc="http://schemas.microsoft.com/office/word/2010/wordprocessingCanvas" xmlns:cx="http://schemas.microsoft.com/office/drawing/2014/chartex" xmlns:cx1="http://schemas.microsoft.com/office/drawing/2015/9/8/chartex" xmlns:cx2="http://schemas.microsoft.com/office/drawing/2015/10/21/chartex" xmlns:cx3="http://schemas.microsoft.com/office/drawing/2016/5/9/chartex" xmlns:cx4="http://schemas.microsoft.com/office/drawing/2016/5/10/chartex" xmlns:cx5="http://schemas.microsoft.com/office/drawing/2016/5/11/chartex" xmlns:cx6="http://schemas.microsoft.com/office/drawing/2016/5/12/chartex" xmlns:cx7="http://schemas.microsoft.com/office/drawing/2016/5/13/chartex" xmlns:cx8="http://schemas.microsoft.com/office/drawing/2016/5/14/chartex" xmlns:mc="http://schemas.openxmlformats.org/markup-compatibility/2006" xmlns:aink="http://schemas.microsoft.com/office/drawing/2016/ink" xmlns:am3d="http://schemas.microsoft.com/office/drawing/2017/model3d" xmlns:o="urn:schemas-microsoft-com:office:office" xmlns:oel="http://schemas.microsoft.com/office/2019/extlst" xmlns:r="http://schemas.openxmlformats.org/officeDocument/2006/relationships" xmlns:m="http://schemas.openxmlformats.org/officeDocument/2006/math" xmlns:v="urn:schemas-microsoft-com:vml" xmlns:wp14="http://schemas.microsoft.com/office/word/2010/wordprocessingDrawing" xmlns:wp="http://schemas.openxmlformats.org/drawingml/2006/wordprocessingDrawing" xmlns:w10="urn:schemas-microsoft-com:office:word" xmlns:w="http://schemas.openxmlformats.org/wordprocessingml/2006/main" xmlns:w14="http://schemas.microsoft.com/office/word/2010/wordml" xmlns:w15="http://schemas.microsoft.com/office/word/2012/wordml" xmlns:w16cex="http://schemas.microsoft.com/office/word/2018/wordml/cex" xmlns:w16cid="http://schemas.microsoft.com/office/word/2016/wordml/cid" xmlns:w16="http://schemas.microsoft.com/office/word/2018/wordml" xmlns:w16du="http://schemas.microsoft.com/office/word/2023/wordml/word16du" xmlns:w16sdtdh="http://schemas.microsoft.com/office/word/2020/wordml/sdtdatahash" xmlns:w16sdtfl="http://schemas.microsoft.com/office/word/2024/wordml/sdtformatlock" xmlns:w16se="http://schemas.microsoft.com/office/word/2015/wordml/symex" xmlns:wpg="http://schemas.microsoft.com/office/word/2010/wordprocessingGroup" xmlns:wpi="http://schemas.microsoft.com/office/word/2010/wordprocessingInk" xmlns:wne="http://schemas.microsoft.com/office/word/2006/wordml" xmlns:wps="http://schemas.microsoft.com/office/word/2010/wordprocessingShape" mc:Ignorable="w14 w15 w16se w16cid w16 w16cex w16sdtdh w16sdtfl w16du wp14">
+<w:document xmlns:ve="http://schemas.openxmlformats.org/markup-compatibility/2006" xmlns:o="urn:schemas-microsoft-com:office:office" xmlns:r="http://schemas.openxmlformats.org/officeDocument/2006/relationships" xmlns:m="http://schemas.openxmlformats.org/officeDocument/2006/math" xmlns:v="urn:schemas-microsoft-com:vml" xmlns:wp="http://schemas.openxmlformats.org/drawingml/2006/wordprocessingDrawing" xmlns:w10="urn:schemas-microsoft-com:office:word" xmlns:w="http://schemas.openxmlformats.org/wordprocessingml/2006/main" xmlns:wne="http://schemas.microsoft.com/office/word/2006/wordml">
   <w:body>
     <w:p>
       <w:r>
         <w:rPr>
           <w:noProof/>
         </w:rPr>
-        <w:pict w14:anchorId="468905DE">
+        <w:pict>
           <v:shapetype id="_x0000_t75" coordsize="21600,21600" o:spt="75" o:preferrelative="t" path="m@4@5l@4@11@9@11@9@5xe" filled="f" stroked="f">
             <v:stroke joinstyle="miter"/>
             <v:formulas>
@@ -27,7 +27,7 @@
             <v:path o:extrusionok="f" gradientshapeok="t" o:connecttype="rect"/>
             <o:lock v:ext="edit" aspectratio="t"/>
           </v:shapetype>
-          <v:shape id="_x0000_i1025" type="#_x0000_t75" style="width:453.75pt;height:144.75pt">
+          <v:shape id="_x0000_i1025" type="#_x0000_t75" style="width:454pt;height:144.5pt">
             <v:imagedata r:id="rId5" o:title="0_xVn2Ahc37gyenaDG"/>
           </v:shape>
         </w:pict>
@@ -37,7 +37,7 @@
           <w:noProof/>
         </w:rPr>
         <w:drawing>
-          <wp:inline distT="0" distB="0" distL="0" distR="0" wp14:anchorId="11B2F509" wp14:editId="196F1684">
+          <wp:inline distT="0" distB="0" distL="0" distR="0">
             <wp:extent cx="5075583" cy="3180522"/>
             <wp:effectExtent l="19050" t="0" r="0" b="0"/>
             <wp:docPr id="6" name="Image 5" descr="sql inection exemple.jpeg"/>
@@ -76,8 +76,8 @@
         <w:rPr>
           <w:noProof/>
         </w:rPr>
-        <w:pict w14:anchorId="55BF7AED">
-          <v:shape id="_x0000_i1026" type="#_x0000_t75" style="width:453.75pt;height:136.5pt">
+        <w:pict>
+          <v:shape id="_x0000_i1026" type="#_x0000_t75" style="width:453.5pt;height:136.5pt">
             <v:imagedata r:id="rId7" o:title="1_y2NskiwV5hJyze5UGTQ9IQ"/>
           </v:shape>
         </w:pict>
@@ -86,22 +86,22 @@
     <w:p>
       <w:r>
         <w:lastRenderedPageBreak/>
-        <w:pict w14:anchorId="2DDBC00C">
-          <v:shape id="_x0000_i1027" type="#_x0000_t75" style="width:445.5pt;height:204.75pt">
+        <w:pict>
+          <v:shape id="_x0000_i1027" type="#_x0000_t75" style="width:445.5pt;height:205pt">
             <v:imagedata r:id="rId8" o:title="fugure sql atack"/>
           </v:shape>
         </w:pict>
       </w:r>
       <w:r>
-        <w:pict w14:anchorId="6263600D">
-          <v:shape id="_x0000_i1028" type="#_x0000_t75" style="width:291.75pt;height:96.75pt">
+        <w:pict>
+          <v:shape id="_x0000_i1028" type="#_x0000_t75" style="width:292pt;height:96.5pt">
             <v:imagedata r:id="rId9" o:title="sql injection"/>
           </v:shape>
         </w:pict>
       </w:r>
       <w:r>
-        <w:pict w14:anchorId="1968CECE">
-          <v:shape id="_x0000_i1029" type="#_x0000_t75" style="width:453.75pt;height:212.25pt">
+        <w:pict>
+          <v:shape id="_x0000_i1029" type="#_x0000_t75" style="width:454pt;height:212.5pt">
             <v:imagedata r:id="rId10" o:title="what-is-sql-injection-example"/>
           </v:shape>
         </w:pict>
@@ -119,116 +119,40 @@
           <w:sz w:val="60"/>
           <w:szCs w:val="60"/>
         </w:rPr>
-        <w:t xml:space="preserve">   </w:t>
-      </w:r>
-      <w:proofErr w:type="gramStart"/>
+        <w:t xml:space="preserve">Proposer  par moi </w:t>
+      </w:r>
       <w:r>
         <w:rPr>
           <w:sz w:val="60"/>
           <w:szCs w:val="60"/>
         </w:rPr>
-        <w:t>Proposer  par</w:t>
-      </w:r>
-      <w:proofErr w:type="gramEnd"/>
-      <w:r>
+        <w:t>ze3ma hahaha pour chapitre 1</w:t>
+      </w:r>
+    </w:p>
+    <w:p>
+      <w:pPr>
         <w:rPr>
           <w:sz w:val="60"/>
           <w:szCs w:val="60"/>
-        </w:rPr>
-        <w:t xml:space="preserve"> moi </w:t>
-      </w:r>
+          <w:lang w:val="en-US"/>
+        </w:rPr>
+      </w:pPr>
       <w:r>
         <w:rPr>
           <w:sz w:val="60"/>
           <w:szCs w:val="60"/>
-        </w:rPr>
-        <w:t xml:space="preserve">ze3ma </w:t>
-      </w:r>
-      <w:proofErr w:type="spellStart"/>
-      <w:r>
-        <w:rPr>
-          <w:sz w:val="60"/>
-          <w:szCs w:val="60"/>
-        </w:rPr>
-        <w:t>hahaha</w:t>
-      </w:r>
-      <w:proofErr w:type="spellEnd"/>
-      <w:r>
-        <w:rPr>
-          <w:sz w:val="60"/>
-          <w:szCs w:val="60"/>
-        </w:rPr>
-        <w:t xml:space="preserve"> pour chapitre 1</w:t>
-      </w:r>
-    </w:p>
-    <w:p>
-      <w:pPr>
-        <w:rPr>
-          <w:sz w:val="60"/>
-          <w:szCs w:val="60"/>
-        </w:rPr>
-      </w:pPr>
-      <w:proofErr w:type="spellStart"/>
-      <w:r>
-        <w:rPr>
-          <w:sz w:val="60"/>
-          <w:szCs w:val="60"/>
-        </w:rPr>
-        <w:t>Nseblk</w:t>
-      </w:r>
-      <w:proofErr w:type="spellEnd"/>
-      <w:r>
-        <w:rPr>
-          <w:sz w:val="60"/>
-          <w:szCs w:val="60"/>
-        </w:rPr>
-        <w:t xml:space="preserve"> </w:t>
-      </w:r>
-      <w:proofErr w:type="spellStart"/>
-      <w:r>
-        <w:rPr>
-          <w:sz w:val="60"/>
-          <w:szCs w:val="60"/>
-        </w:rPr>
-        <w:t>mok</w:t>
-      </w:r>
-      <w:proofErr w:type="spellEnd"/>
-      <w:proofErr w:type="gramStart"/>
-      <w:r>
-        <w:rPr>
-          <w:sz w:val="60"/>
-          <w:szCs w:val="60"/>
-        </w:rPr>
-        <w:t> ?</w:t>
-      </w:r>
-      <w:proofErr w:type="spellStart"/>
-      <w:r>
-        <w:rPr>
-          <w:sz w:val="60"/>
-          <w:szCs w:val="60"/>
-        </w:rPr>
-        <w:t>ghamel</w:t>
-      </w:r>
-      <w:proofErr w:type="spellEnd"/>
-      <w:proofErr w:type="gramEnd"/>
-      <w:r>
-        <w:rPr>
-          <w:sz w:val="60"/>
-          <w:szCs w:val="60"/>
-        </w:rPr>
-        <w:t xml:space="preserve"> te3 </w:t>
-      </w:r>
-      <w:proofErr w:type="spellStart"/>
-      <w:r>
-        <w:rPr>
-          <w:sz w:val="60"/>
-          <w:szCs w:val="60"/>
-        </w:rPr>
-        <w:t>zbi</w:t>
-      </w:r>
-      <w:proofErr w:type="spellEnd"/>
-    </w:p>
-    <w:p/>
+          <w:lang w:val="en-US"/>
+        </w:rPr>
+        <w:t>Nseblkmok ?ghamel te3 zbi</w:t>
+      </w:r>
+    </w:p>
+    <w:p>
+      <w:pPr>
+        <w:rPr>
+          <w:lang w:val="en-US"/>
+        </w:rPr>
+      </w:pPr>
+    </w:p>
     <w:p>
       <w:pPr>
         <w:jc w:val="center"/>
@@ -262,14 +186,6 @@
       </w:pPr>
       <w:r>
         <w:rPr>
-          <w:b/>
-          <w:bCs/>
-          <w:lang w:val="en-US"/>
-        </w:rPr>
-        <w:t xml:space="preserve"> </w:t>
-      </w:r>
-      <w:r>
-        <w:rPr>
           <w:rFonts w:ascii="Segoe UI" w:hAnsi="Segoe UI" w:cs="Segoe UI"/>
           <w:b/>
           <w:bCs/>
@@ -283,16 +199,6 @@
         <w:rPr>
           <w:b/>
           <w:bCs/>
-          <w:sz w:val="28"/>
-          <w:szCs w:val="28"/>
-          <w:lang w:val="en-US"/>
-        </w:rPr>
-        <w:t xml:space="preserve"> </w:t>
-      </w:r>
-      <w:r>
-        <w:rPr>
-          <w:b/>
-          <w:bCs/>
           <w:lang w:val="en-US"/>
         </w:rPr>
         <w:t>............................................................................................. 1</w:t>
@@ -407,36 +313,14 @@
           <w:szCs w:val="22"/>
         </w:rPr>
       </w:pPr>
-      <w:proofErr w:type="spellStart"/>
-      <w:proofErr w:type="gramStart"/>
-      <w:r>
-        <w:rPr>
-          <w:rFonts w:ascii="Segoe UI" w:hAnsi="Segoe UI" w:cs="Segoe UI"/>
-          <w:sz w:val="22"/>
-          <w:szCs w:val="22"/>
-        </w:rPr>
-        <w:t>definition</w:t>
-      </w:r>
-      <w:proofErr w:type="spellEnd"/>
-      <w:proofErr w:type="gramEnd"/>
-      <w:r>
-        <w:rPr>
-          <w:rFonts w:ascii="Segoe UI" w:hAnsi="Segoe UI" w:cs="Segoe UI"/>
-          <w:sz w:val="22"/>
-          <w:szCs w:val="22"/>
-        </w:rPr>
-        <w:t xml:space="preserve"> of web applications </w:t>
-      </w:r>
-      <w:proofErr w:type="spellStart"/>
-      <w:r>
-        <w:rPr>
-          <w:rFonts w:ascii="Segoe UI" w:hAnsi="Segoe UI" w:cs="Segoe UI"/>
-          <w:sz w:val="22"/>
-          <w:szCs w:val="22"/>
-        </w:rPr>
-        <w:t>brk</w:t>
-      </w:r>
-      <w:proofErr w:type="spellEnd"/>
+      <w:r>
+        <w:rPr>
+          <w:rFonts w:ascii="Segoe UI" w:hAnsi="Segoe UI" w:cs="Segoe UI"/>
+          <w:sz w:val="22"/>
+          <w:szCs w:val="22"/>
+        </w:rPr>
+        <w:t>definition of web applications brk</w:t>
+      </w:r>
     </w:p>
     <w:p>
       <w:pPr>
@@ -472,74 +356,8 @@
           <w:sz w:val="22"/>
           <w:szCs w:val="22"/>
         </w:rPr>
-        <w:t xml:space="preserve">1.3 SQL </w:t>
-      </w:r>
-      <w:proofErr w:type="gramStart"/>
-      <w:r>
-        <w:rPr>
-          <w:rStyle w:val="lev"/>
-          <w:rFonts w:ascii="Segoe UI" w:hAnsi="Segoe UI" w:cs="Segoe UI"/>
-          <w:i w:val="0"/>
-          <w:iCs w:val="0"/>
-          <w:color w:val="auto"/>
-          <w:sz w:val="22"/>
-          <w:szCs w:val="22"/>
-        </w:rPr>
-        <w:t>Injection:</w:t>
-      </w:r>
-      <w:proofErr w:type="gramEnd"/>
-      <w:r>
-        <w:rPr>
-          <w:rStyle w:val="lev"/>
-          <w:rFonts w:ascii="Segoe UI" w:hAnsi="Segoe UI" w:cs="Segoe UI"/>
-          <w:i w:val="0"/>
-          <w:iCs w:val="0"/>
-          <w:color w:val="auto"/>
-          <w:sz w:val="22"/>
-          <w:szCs w:val="22"/>
-        </w:rPr>
-        <w:t xml:space="preserve"> </w:t>
-      </w:r>
-      <w:proofErr w:type="spellStart"/>
-      <w:r>
-        <w:rPr>
-          <w:rStyle w:val="lev"/>
-          <w:rFonts w:ascii="Segoe UI" w:hAnsi="Segoe UI" w:cs="Segoe UI"/>
-          <w:i w:val="0"/>
-          <w:iCs w:val="0"/>
-          <w:color w:val="auto"/>
-          <w:sz w:val="22"/>
-          <w:szCs w:val="22"/>
-        </w:rPr>
-        <w:t>Definition</w:t>
-      </w:r>
-      <w:proofErr w:type="spellEnd"/>
-      <w:r>
-        <w:rPr>
-          <w:rStyle w:val="lev"/>
-          <w:rFonts w:ascii="Segoe UI" w:hAnsi="Segoe UI" w:cs="Segoe UI"/>
-          <w:i w:val="0"/>
-          <w:iCs w:val="0"/>
-          <w:color w:val="auto"/>
-          <w:sz w:val="22"/>
-          <w:szCs w:val="22"/>
-        </w:rPr>
-        <w:t xml:space="preserve"> and </w:t>
-      </w:r>
-      <w:proofErr w:type="spellStart"/>
-      <w:r>
-        <w:rPr>
-          <w:rStyle w:val="lev"/>
-          <w:rFonts w:ascii="Segoe UI" w:hAnsi="Segoe UI" w:cs="Segoe UI"/>
-          <w:i w:val="0"/>
-          <w:iCs w:val="0"/>
-          <w:color w:val="auto"/>
-          <w:sz w:val="22"/>
-          <w:szCs w:val="22"/>
-        </w:rPr>
-        <w:t>Mechanisms</w:t>
-      </w:r>
-      <w:proofErr w:type="spellEnd"/>
+        <w:t>1.3 SQL Injection:Definition and Mechanisms</w:t>
+      </w:r>
     </w:p>
     <w:p>
       <w:pPr>
@@ -561,43 +379,7 @@
           <w:sz w:val="22"/>
           <w:szCs w:val="22"/>
         </w:rPr>
-        <w:t xml:space="preserve">1.3.1 </w:t>
-      </w:r>
-      <w:proofErr w:type="spellStart"/>
-      <w:r>
-        <w:rPr>
-          <w:rFonts w:ascii="Segoe UI" w:hAnsi="Segoe UI" w:cs="Segoe UI"/>
-          <w:sz w:val="22"/>
-          <w:szCs w:val="22"/>
-        </w:rPr>
-        <w:t>What</w:t>
-      </w:r>
-      <w:proofErr w:type="spellEnd"/>
-      <w:r>
-        <w:rPr>
-          <w:rFonts w:ascii="Segoe UI" w:hAnsi="Segoe UI" w:cs="Segoe UI"/>
-          <w:sz w:val="22"/>
-          <w:szCs w:val="22"/>
-        </w:rPr>
-        <w:t xml:space="preserve"> </w:t>
-      </w:r>
-      <w:proofErr w:type="spellStart"/>
-      <w:r>
-        <w:rPr>
-          <w:rFonts w:ascii="Segoe UI" w:hAnsi="Segoe UI" w:cs="Segoe UI"/>
-          <w:sz w:val="22"/>
-          <w:szCs w:val="22"/>
-        </w:rPr>
-        <w:t>is</w:t>
-      </w:r>
-      <w:proofErr w:type="spellEnd"/>
-      <w:r>
-        <w:rPr>
-          <w:rFonts w:ascii="Segoe UI" w:hAnsi="Segoe UI" w:cs="Segoe UI"/>
-          <w:sz w:val="22"/>
-          <w:szCs w:val="22"/>
-        </w:rPr>
-        <w:t xml:space="preserve"> SQL Injection?</w:t>
+        <w:t>1.3.1 Whatis SQL Injection?</w:t>
       </w:r>
     </w:p>
     <w:p>
@@ -643,18 +425,8 @@
           <w:sz w:val="22"/>
           <w:szCs w:val="22"/>
         </w:rPr>
-        <w:t xml:space="preserve">1.3.3 Impact of SQL Injection </w:t>
-      </w:r>
-      <w:proofErr w:type="spellStart"/>
-      <w:r>
-        <w:rPr>
-          <w:rFonts w:ascii="Segoe UI" w:hAnsi="Segoe UI" w:cs="Segoe UI"/>
-          <w:sz w:val="22"/>
-          <w:szCs w:val="22"/>
-        </w:rPr>
-        <w:t>Attacks</w:t>
-      </w:r>
-      <w:proofErr w:type="spellEnd"/>
+        <w:t>1.3.3 Impact of SQL Injection Attacks</w:t>
+      </w:r>
     </w:p>
     <w:p>
       <w:pPr>
@@ -701,25 +473,7 @@
           <w:sz w:val="22"/>
           <w:szCs w:val="22"/>
         </w:rPr>
-        <w:t xml:space="preserve">1.4.1 </w:t>
-      </w:r>
-      <w:proofErr w:type="spellStart"/>
-      <w:r>
-        <w:rPr>
-          <w:rFonts w:ascii="Segoe UI" w:hAnsi="Segoe UI" w:cs="Segoe UI"/>
-          <w:sz w:val="22"/>
-          <w:szCs w:val="22"/>
-        </w:rPr>
-        <w:t>Tautology-Based</w:t>
-      </w:r>
-      <w:proofErr w:type="spellEnd"/>
-      <w:r>
-        <w:rPr>
-          <w:rFonts w:ascii="Segoe UI" w:hAnsi="Segoe UI" w:cs="Segoe UI"/>
-          <w:sz w:val="22"/>
-          <w:szCs w:val="22"/>
-        </w:rPr>
-        <w:t xml:space="preserve"> SQL Injection</w:t>
+        <w:t>1.4.1 Tautology-Based SQL Injection</w:t>
       </w:r>
     </w:p>
     <w:p>
@@ -742,25 +496,7 @@
           <w:sz w:val="22"/>
           <w:szCs w:val="22"/>
         </w:rPr>
-        <w:t xml:space="preserve">1.4.2 </w:t>
-      </w:r>
-      <w:proofErr w:type="spellStart"/>
-      <w:r>
-        <w:rPr>
-          <w:rFonts w:ascii="Segoe UI" w:hAnsi="Segoe UI" w:cs="Segoe UI"/>
-          <w:sz w:val="22"/>
-          <w:szCs w:val="22"/>
-        </w:rPr>
-        <w:t>Error-Based</w:t>
-      </w:r>
-      <w:proofErr w:type="spellEnd"/>
-      <w:r>
-        <w:rPr>
-          <w:rFonts w:ascii="Segoe UI" w:hAnsi="Segoe UI" w:cs="Segoe UI"/>
-          <w:sz w:val="22"/>
-          <w:szCs w:val="22"/>
-        </w:rPr>
-        <w:t xml:space="preserve"> SQL Injection</w:t>
+        <w:t>1.4.2 Error-Based SQL Injection</w:t>
       </w:r>
     </w:p>
     <w:p>
@@ -806,25 +542,7 @@
           <w:sz w:val="22"/>
           <w:szCs w:val="22"/>
         </w:rPr>
-        <w:t>1.4.3.1 Content-</w:t>
-      </w:r>
-      <w:proofErr w:type="spellStart"/>
-      <w:r>
-        <w:rPr>
-          <w:rFonts w:ascii="Segoe UI" w:hAnsi="Segoe UI" w:cs="Segoe UI"/>
-          <w:sz w:val="22"/>
-          <w:szCs w:val="22"/>
-        </w:rPr>
-        <w:t>Based</w:t>
-      </w:r>
-      <w:proofErr w:type="spellEnd"/>
-      <w:r>
-        <w:rPr>
-          <w:rFonts w:ascii="Segoe UI" w:hAnsi="Segoe UI" w:cs="Segoe UI"/>
-          <w:sz w:val="22"/>
-          <w:szCs w:val="22"/>
-        </w:rPr>
-        <w:t xml:space="preserve"> Blind SQL Injection</w:t>
+        <w:t>1.4.3.1 Content-Based Blind SQL Injection</w:t>
       </w:r>
     </w:p>
     <w:p>
@@ -847,25 +565,7 @@
           <w:sz w:val="22"/>
           <w:szCs w:val="22"/>
         </w:rPr>
-        <w:t>1.4.3.2 Time-</w:t>
-      </w:r>
-      <w:proofErr w:type="spellStart"/>
-      <w:r>
-        <w:rPr>
-          <w:rFonts w:ascii="Segoe UI" w:hAnsi="Segoe UI" w:cs="Segoe UI"/>
-          <w:sz w:val="22"/>
-          <w:szCs w:val="22"/>
-        </w:rPr>
-        <w:t>Based</w:t>
-      </w:r>
-      <w:proofErr w:type="spellEnd"/>
-      <w:r>
-        <w:rPr>
-          <w:rFonts w:ascii="Segoe UI" w:hAnsi="Segoe UI" w:cs="Segoe UI"/>
-          <w:sz w:val="22"/>
-          <w:szCs w:val="22"/>
-        </w:rPr>
-        <w:t xml:space="preserve"> Blind SQL Injection</w:t>
+        <w:t>1.4.3.2 Time-Based Blind SQL Injection</w:t>
       </w:r>
     </w:p>
     <w:p>
@@ -888,25 +588,7 @@
           <w:sz w:val="22"/>
           <w:szCs w:val="22"/>
         </w:rPr>
-        <w:t>1.4.4 Union-</w:t>
-      </w:r>
-      <w:proofErr w:type="spellStart"/>
-      <w:r>
-        <w:rPr>
-          <w:rFonts w:ascii="Segoe UI" w:hAnsi="Segoe UI" w:cs="Segoe UI"/>
-          <w:sz w:val="22"/>
-          <w:szCs w:val="22"/>
-        </w:rPr>
-        <w:t>Based</w:t>
-      </w:r>
-      <w:proofErr w:type="spellEnd"/>
-      <w:r>
-        <w:rPr>
-          <w:rFonts w:ascii="Segoe UI" w:hAnsi="Segoe UI" w:cs="Segoe UI"/>
-          <w:sz w:val="22"/>
-          <w:szCs w:val="22"/>
-        </w:rPr>
-        <w:t xml:space="preserve"> SQL Injection</w:t>
+        <w:t>1.4.4 Union-Based SQL Injection</w:t>
       </w:r>
     </w:p>
     <w:p>
@@ -929,25 +611,7 @@
           <w:sz w:val="22"/>
           <w:szCs w:val="22"/>
         </w:rPr>
-        <w:t xml:space="preserve">1.4.5 </w:t>
-      </w:r>
-      <w:proofErr w:type="spellStart"/>
-      <w:r>
-        <w:rPr>
-          <w:rFonts w:ascii="Segoe UI" w:hAnsi="Segoe UI" w:cs="Segoe UI"/>
-          <w:sz w:val="22"/>
-          <w:szCs w:val="22"/>
-        </w:rPr>
-        <w:t>Other</w:t>
-      </w:r>
-      <w:proofErr w:type="spellEnd"/>
-      <w:r>
-        <w:rPr>
-          <w:rFonts w:ascii="Segoe UI" w:hAnsi="Segoe UI" w:cs="Segoe UI"/>
-          <w:sz w:val="22"/>
-          <w:szCs w:val="22"/>
-        </w:rPr>
-        <w:t xml:space="preserve"> Advanced Techniques</w:t>
+        <w:t>1.4.5 Other Advanced Techniques</w:t>
       </w:r>
     </w:p>
     <w:p>
@@ -997,18 +661,8 @@
           <w:sz w:val="22"/>
           <w:szCs w:val="22"/>
         </w:rPr>
-        <w:t xml:space="preserve">1.5.1 Input Validation and </w:t>
-      </w:r>
-      <w:proofErr w:type="spellStart"/>
-      <w:r>
-        <w:rPr>
-          <w:rFonts w:ascii="Segoe UI" w:hAnsi="Segoe UI" w:cs="Segoe UI"/>
-          <w:sz w:val="22"/>
-          <w:szCs w:val="22"/>
-        </w:rPr>
-        <w:t>Sanitization</w:t>
-      </w:r>
-      <w:proofErr w:type="spellEnd"/>
+        <w:t>1.5.1 Input Validation and Sanitization</w:t>
+      </w:r>
     </w:p>
     <w:p>
       <w:pPr>
@@ -1030,72 +684,8 @@
           <w:sz w:val="22"/>
           <w:szCs w:val="22"/>
         </w:rPr>
-        <w:t xml:space="preserve">1.5.2 </w:t>
-      </w:r>
-      <w:proofErr w:type="spellStart"/>
-      <w:r>
-        <w:rPr>
-          <w:rFonts w:ascii="Segoe UI" w:hAnsi="Segoe UI" w:cs="Segoe UI"/>
-          <w:sz w:val="22"/>
-          <w:szCs w:val="22"/>
-        </w:rPr>
-        <w:t>Parameterized</w:t>
-      </w:r>
-      <w:proofErr w:type="spellEnd"/>
-      <w:r>
-        <w:rPr>
-          <w:rFonts w:ascii="Segoe UI" w:hAnsi="Segoe UI" w:cs="Segoe UI"/>
-          <w:sz w:val="22"/>
-          <w:szCs w:val="22"/>
-        </w:rPr>
-        <w:t xml:space="preserve"> </w:t>
-      </w:r>
-      <w:proofErr w:type="spellStart"/>
-      <w:r>
-        <w:rPr>
-          <w:rFonts w:ascii="Segoe UI" w:hAnsi="Segoe UI" w:cs="Segoe UI"/>
-          <w:sz w:val="22"/>
-          <w:szCs w:val="22"/>
-        </w:rPr>
-        <w:t>Queries</w:t>
-      </w:r>
-      <w:proofErr w:type="spellEnd"/>
-      <w:r>
-        <w:rPr>
-          <w:rFonts w:ascii="Segoe UI" w:hAnsi="Segoe UI" w:cs="Segoe UI"/>
-          <w:sz w:val="22"/>
-          <w:szCs w:val="22"/>
-        </w:rPr>
-        <w:t xml:space="preserve"> and </w:t>
-      </w:r>
-      <w:proofErr w:type="spellStart"/>
-      <w:r>
-        <w:rPr>
-          <w:rFonts w:ascii="Segoe UI" w:hAnsi="Segoe UI" w:cs="Segoe UI"/>
-          <w:sz w:val="22"/>
-          <w:szCs w:val="22"/>
-        </w:rPr>
-        <w:t>Prepared</w:t>
-      </w:r>
-      <w:proofErr w:type="spellEnd"/>
-      <w:r>
-        <w:rPr>
-          <w:rFonts w:ascii="Segoe UI" w:hAnsi="Segoe UI" w:cs="Segoe UI"/>
-          <w:sz w:val="22"/>
-          <w:szCs w:val="22"/>
-        </w:rPr>
-        <w:t xml:space="preserve"> </w:t>
-      </w:r>
-      <w:proofErr w:type="spellStart"/>
-      <w:r>
-        <w:rPr>
-          <w:rFonts w:ascii="Segoe UI" w:hAnsi="Segoe UI" w:cs="Segoe UI"/>
-          <w:sz w:val="22"/>
-          <w:szCs w:val="22"/>
-        </w:rPr>
-        <w:t>Statements</w:t>
-      </w:r>
-      <w:proofErr w:type="spellEnd"/>
+        <w:t>1.5.2 ParameterizedQueries and PreparedStatements</w:t>
+      </w:r>
     </w:p>
     <w:p>
       <w:pPr>
@@ -1117,54 +707,8 @@
           <w:sz w:val="22"/>
           <w:szCs w:val="22"/>
         </w:rPr>
-        <w:t xml:space="preserve">1.5.3 </w:t>
-      </w:r>
-      <w:proofErr w:type="spellStart"/>
-      <w:r>
-        <w:rPr>
-          <w:rFonts w:ascii="Segoe UI" w:hAnsi="Segoe UI" w:cs="Segoe UI"/>
-          <w:sz w:val="22"/>
-          <w:szCs w:val="22"/>
-        </w:rPr>
-        <w:t>Escaping</w:t>
-      </w:r>
-      <w:proofErr w:type="spellEnd"/>
-      <w:r>
-        <w:rPr>
-          <w:rFonts w:ascii="Segoe UI" w:hAnsi="Segoe UI" w:cs="Segoe UI"/>
-          <w:sz w:val="22"/>
-          <w:szCs w:val="22"/>
-        </w:rPr>
-        <w:t xml:space="preserve"> </w:t>
-      </w:r>
-      <w:proofErr w:type="spellStart"/>
-      <w:r>
-        <w:rPr>
-          <w:rFonts w:ascii="Segoe UI" w:hAnsi="Segoe UI" w:cs="Segoe UI"/>
-          <w:sz w:val="22"/>
-          <w:szCs w:val="22"/>
-        </w:rPr>
-        <w:t>Special</w:t>
-      </w:r>
-      <w:proofErr w:type="spellEnd"/>
-      <w:r>
-        <w:rPr>
-          <w:rFonts w:ascii="Segoe UI" w:hAnsi="Segoe UI" w:cs="Segoe UI"/>
-          <w:sz w:val="22"/>
-          <w:szCs w:val="22"/>
-        </w:rPr>
-        <w:t xml:space="preserve"> </w:t>
-      </w:r>
-      <w:proofErr w:type="spellStart"/>
-      <w:r>
-        <w:rPr>
-          <w:rFonts w:ascii="Segoe UI" w:hAnsi="Segoe UI" w:cs="Segoe UI"/>
-          <w:sz w:val="22"/>
-          <w:szCs w:val="22"/>
-        </w:rPr>
-        <w:t>Characters</w:t>
-      </w:r>
-      <w:proofErr w:type="spellEnd"/>
+        <w:t>1.5.3 EscapingSpecialCharacters</w:t>
+      </w:r>
     </w:p>
     <w:p>
       <w:pPr>
@@ -1209,25 +753,7 @@
           <w:sz w:val="22"/>
           <w:szCs w:val="22"/>
         </w:rPr>
-        <w:t xml:space="preserve">1.5.5 Limitations of </w:t>
-      </w:r>
-      <w:proofErr w:type="spellStart"/>
-      <w:r>
-        <w:rPr>
-          <w:rFonts w:ascii="Segoe UI" w:hAnsi="Segoe UI" w:cs="Segoe UI"/>
-          <w:sz w:val="22"/>
-          <w:szCs w:val="22"/>
-        </w:rPr>
-        <w:t>Traditional</w:t>
-      </w:r>
-      <w:proofErr w:type="spellEnd"/>
-      <w:r>
-        <w:rPr>
-          <w:rFonts w:ascii="Segoe UI" w:hAnsi="Segoe UI" w:cs="Segoe UI"/>
-          <w:sz w:val="22"/>
-          <w:szCs w:val="22"/>
-        </w:rPr>
-        <w:t xml:space="preserve"> Methods</w:t>
+        <w:t>1.5.5 Limitations of Traditional Methods</w:t>
       </w:r>
     </w:p>
     <w:p>
@@ -1299,7 +825,7 @@
         </w:rPr>
         <w:lastRenderedPageBreak/>
         <w:drawing>
-          <wp:inline distT="0" distB="0" distL="0" distR="0" wp14:anchorId="64D286E1" wp14:editId="7B8D61F7">
+          <wp:inline distT="0" distB="0" distL="0" distR="0">
             <wp:extent cx="5760720" cy="3423285"/>
             <wp:effectExtent l="19050" t="0" r="0" b="0"/>
             <wp:docPr id="1" name="Image 0" descr="architecture-site-web-1.jpg"/>
@@ -1339,7 +865,7 @@
           <w:noProof/>
         </w:rPr>
         <w:drawing>
-          <wp:inline distT="0" distB="0" distL="0" distR="0" wp14:anchorId="79F44713" wp14:editId="2B5797F8">
+          <wp:inline distT="0" distB="0" distL="0" distR="0">
             <wp:extent cx="1854200" cy="1092200"/>
             <wp:effectExtent l="19050" t="0" r="0" b="0"/>
             <wp:docPr id="2" name="Image 1" descr="images.png"/>
@@ -1383,7 +909,7 @@
           <w:noProof/>
         </w:rPr>
         <w:drawing>
-          <wp:inline distT="0" distB="0" distL="0" distR="0" wp14:anchorId="5A6DC681" wp14:editId="406532A8">
+          <wp:inline distT="0" distB="0" distL="0" distR="0">
             <wp:extent cx="5760720" cy="2530532"/>
             <wp:effectExtent l="19050" t="0" r="0" b="0"/>
             <wp:docPr id="9" name="Image 6" descr="C:\Users\DELL\Desktop\PFE-sql-injection\théorique\How-does-Web-App-Architecture-Work-1024x450.png"/>
@@ -1442,6 +968,9 @@
         <w:tabs>
           <w:tab w:val="left" w:pos="2612"/>
         </w:tabs>
+        <w:rPr>
+          <w:noProof/>
+        </w:rPr>
       </w:pPr>
       <w:r>
         <w:tab/>
@@ -1451,7 +980,7 @@
           <w:noProof/>
         </w:rPr>
         <w:drawing>
-          <wp:inline distT="0" distB="0" distL="0" distR="0" wp14:anchorId="0555312D" wp14:editId="304C2C2B">
+          <wp:inline distT="0" distB="0" distL="0" distR="0">
             <wp:extent cx="5760720" cy="2321112"/>
             <wp:effectExtent l="19050" t="0" r="0" b="0"/>
             <wp:docPr id="5" name="Image 8" descr="C:\Users\DELL\Desktop\PFE-sql-injection\théorique\What-is-web-application-architecture.png"/>
@@ -1496,12 +1025,19 @@
           </wp:inline>
         </w:drawing>
       </w:r>
+    </w:p>
+    <w:p>
+      <w:pPr>
+        <w:tabs>
+          <w:tab w:val="left" w:pos="2612"/>
+        </w:tabs>
+      </w:pPr>
       <w:r>
         <w:rPr>
           <w:noProof/>
         </w:rPr>
         <w:drawing>
-          <wp:inline distT="0" distB="0" distL="0" distR="0" wp14:anchorId="75473686" wp14:editId="4803A8C4">
+          <wp:inline distT="0" distB="0" distL="0" distR="0">
             <wp:extent cx="5760720" cy="2880360"/>
             <wp:effectExtent l="19050" t="0" r="0" b="0"/>
             <wp:docPr id="4" name="Image 7" descr="C:\Users\DELL\Desktop\PFE-sql-injection\théorique\web-architecture-diagram.jpg"/>
@@ -1547,6 +1083,568 @@
         </w:drawing>
       </w:r>
     </w:p>
+    <w:p>
+      <w:pPr>
+        <w:tabs>
+          <w:tab w:val="left" w:pos="2612"/>
+        </w:tabs>
+        <w:rPr>
+          <w:lang w:val="en-US"/>
+        </w:rPr>
+      </w:pPr>
+      <w:r>
+        <w:rPr>
+          <w:lang w:val="en-US"/>
+        </w:rPr>
+        <w:t xml:space="preserve">Refernces </w:t>
+      </w:r>
+    </w:p>
+    <w:p>
+      <w:pPr>
+        <w:tabs>
+          <w:tab w:val="left" w:pos="2612"/>
+        </w:tabs>
+        <w:rPr>
+          <w:lang w:val="en-US"/>
+        </w:rPr>
+      </w:pPr>
+      <w:r>
+        <w:rPr>
+          <w:lang w:val="en-US"/>
+        </w:rPr>
+        <w:t>1 sql inejction (</w:t>
+      </w:r>
+      <w:hyperlink r:id="rId16" w:history="1">
+        <w:r>
+          <w:rPr>
+            <w:rStyle w:val="Lienhypertexte"/>
+            <w:lang w:val="en-US"/>
+          </w:rPr>
+          <w:t>https://www.red-gate.com/hub/product-learning/redgate-monitor/picking-over-the-bones-of-a-sql-injection-attack?utm_source=DBW&amp;utm_medium=pubemail</w:t>
+        </w:r>
+      </w:hyperlink>
+      <w:r>
+        <w:rPr>
+          <w:lang w:val="en-US"/>
+        </w:rPr>
+        <w:t>)</w:t>
+      </w:r>
+    </w:p>
+    <w:p>
+      <w:pPr>
+        <w:tabs>
+          <w:tab w:val="left" w:pos="2612"/>
+        </w:tabs>
+      </w:pPr>
+      <w:r>
+        <w:t>2 types de ijection (</w:t>
+      </w:r>
+      <w:hyperlink r:id="rId17" w:history="1">
+        <w:r>
+          <w:rPr>
+            <w:rStyle w:val="Lienhypertexte"/>
+          </w:rPr>
+          <w:t>https://portswigger.net/web-security/sql-injection</w:t>
+        </w:r>
+      </w:hyperlink>
+      <w:r>
+        <w:t xml:space="preserve">) </w:t>
+      </w:r>
+    </w:p>
+    <w:p>
+      <w:pPr>
+        <w:tabs>
+          <w:tab w:val="left" w:pos="2612"/>
+        </w:tabs>
+        <w:rPr>
+          <w:sz w:val="60"/>
+          <w:szCs w:val="60"/>
+        </w:rPr>
+      </w:pPr>
+      <w:r>
+        <w:rPr>
+          <w:sz w:val="60"/>
+          <w:szCs w:val="60"/>
+        </w:rPr>
+        <w:lastRenderedPageBreak/>
+        <w:t>HADA yvdg bzf te3 ia detactor mdlou text mktoub b ia yglbou mktoup humain (</w:t>
+      </w:r>
+      <w:hyperlink r:id="rId18" w:history="1">
+        <w:r>
+          <w:rPr>
+            <w:rStyle w:val="Lienhypertexte"/>
+            <w:sz w:val="60"/>
+            <w:szCs w:val="60"/>
+          </w:rPr>
+          <w:t>https://www.humanizeai.pro/</w:t>
+        </w:r>
+      </w:hyperlink>
+      <w:r>
+        <w:rPr>
+          <w:sz w:val="60"/>
+          <w:szCs w:val="60"/>
+        </w:rPr>
+        <w:t xml:space="preserve">) </w:t>
+      </w:r>
+    </w:p>
+    <w:p>
+      <w:pPr>
+        <w:tabs>
+          <w:tab w:val="left" w:pos="2612"/>
+        </w:tabs>
+        <w:rPr>
+          <w:sz w:val="60"/>
+          <w:szCs w:val="60"/>
+        </w:rPr>
+      </w:pPr>
+      <w:r>
+        <w:rPr>
+          <w:sz w:val="60"/>
+          <w:szCs w:val="60"/>
+        </w:rPr>
+        <w:t>W hada 9a7boun ymdlk pourcentage te3 ia (</w:t>
+      </w:r>
+      <w:hyperlink r:id="rId19" w:history="1">
+        <w:r>
+          <w:rPr>
+            <w:rStyle w:val="Lienhypertexte"/>
+            <w:sz w:val="60"/>
+            <w:szCs w:val="60"/>
+          </w:rPr>
+          <w:t>https://app.gptzero.me/</w:t>
+        </w:r>
+      </w:hyperlink>
+      <w:r>
+        <w:rPr>
+          <w:sz w:val="60"/>
+          <w:szCs w:val="60"/>
+        </w:rPr>
+        <w:t xml:space="preserve">) </w:t>
+      </w:r>
+    </w:p>
+    <w:p>
+      <w:pPr>
+        <w:tabs>
+          <w:tab w:val="left" w:pos="2612"/>
+        </w:tabs>
+        <w:rPr>
+          <w:sz w:val="60"/>
+          <w:szCs w:val="60"/>
+        </w:rPr>
+      </w:pPr>
+    </w:p>
+    <w:p>
+      <w:pPr>
+        <w:pStyle w:val="Titre5"/>
+      </w:pPr>
+      <w:r>
+        <w:t>1.4.3.2 Time-Based Blind SQL Injection</w:t>
+      </w:r>
+    </w:p>
+    <w:p>
+      <w:pPr>
+        <w:pStyle w:val="NormalWeb"/>
+        <w:numPr>
+          <w:ilvl w:val="0"/>
+          <w:numId w:val="5"/>
+        </w:numPr>
+        <w:spacing w:before="100" w:beforeAutospacing="1" w:after="100" w:afterAutospacing="1" w:line="240" w:lineRule="auto"/>
+      </w:pPr>
+      <w:r>
+        <w:rPr>
+          <w:rStyle w:val="lev"/>
+        </w:rPr>
+        <w:t>Detailed Explanation:</w:t>
+      </w:r>
+      <w:r>
+        <w:t xml:space="preserve"> SQL queries include time-delay functions to infer query results based on the time taken to execute.</w:t>
+      </w:r>
+    </w:p>
+    <w:p>
+      <w:pPr>
+        <w:pStyle w:val="NormalWeb"/>
+        <w:numPr>
+          <w:ilvl w:val="0"/>
+          <w:numId w:val="5"/>
+        </w:numPr>
+        <w:spacing w:before="100" w:beforeAutospacing="1" w:after="100" w:afterAutospacing="1" w:line="240" w:lineRule="auto"/>
+      </w:pPr>
+      <w:r>
+        <w:rPr>
+          <w:rStyle w:val="lev"/>
+        </w:rPr>
+        <w:t>Extended Example:</w:t>
+      </w:r>
+    </w:p>
+    <w:p>
+      <w:pPr>
+        <w:pStyle w:val="PrformatHTML"/>
+        <w:ind w:left="720"/>
+      </w:pPr>
+      <w:r>
+        <w:rPr>
+          <w:rStyle w:val="CodeHTML"/>
+        </w:rPr>
+        <w:t>' OR IF(1=1, SLEEP(5), 0) --</w:t>
+      </w:r>
+    </w:p>
+    <w:p>
+      <w:pPr>
+        <w:pStyle w:val="NormalWeb"/>
+        <w:numPr>
+          <w:ilvl w:val="0"/>
+          <w:numId w:val="5"/>
+        </w:numPr>
+        <w:spacing w:before="100" w:beforeAutospacing="1" w:after="100" w:afterAutospacing="1" w:line="240" w:lineRule="auto"/>
+      </w:pPr>
+      <w:r>
+        <w:rPr>
+          <w:rStyle w:val="lev"/>
+        </w:rPr>
+        <w:t>Impact:</w:t>
+      </w:r>
+    </w:p>
+    <w:p>
+      <w:pPr>
+        <w:pStyle w:val="NormalWeb"/>
+        <w:numPr>
+          <w:ilvl w:val="1"/>
+          <w:numId w:val="5"/>
+        </w:numPr>
+        <w:spacing w:before="100" w:beforeAutospacing="1" w:after="100" w:afterAutospacing="1" w:line="240" w:lineRule="auto"/>
+      </w:pPr>
+      <w:r>
+        <w:t>Data extraction without error messages.</w:t>
+      </w:r>
+    </w:p>
+    <w:p>
+      <w:pPr>
+        <w:pStyle w:val="NormalWeb"/>
+        <w:numPr>
+          <w:ilvl w:val="1"/>
+          <w:numId w:val="5"/>
+        </w:numPr>
+        <w:spacing w:before="100" w:beforeAutospacing="1" w:after="100" w:afterAutospacing="1" w:line="240" w:lineRule="auto"/>
+      </w:pPr>
+      <w:r>
+        <w:t>Performance degradation during attacks.</w:t>
+      </w:r>
+    </w:p>
+    <w:p>
+      <w:pPr>
+        <w:pStyle w:val="NormalWeb"/>
+        <w:numPr>
+          <w:ilvl w:val="0"/>
+          <w:numId w:val="5"/>
+        </w:numPr>
+        <w:spacing w:before="100" w:beforeAutospacing="1" w:after="100" w:afterAutospacing="1" w:line="240" w:lineRule="auto"/>
+      </w:pPr>
+      <w:r>
+        <w:rPr>
+          <w:rStyle w:val="lev"/>
+        </w:rPr>
+        <w:t>Countermeasures:</w:t>
+      </w:r>
+    </w:p>
+    <w:p>
+      <w:pPr>
+        <w:pStyle w:val="NormalWeb"/>
+        <w:numPr>
+          <w:ilvl w:val="1"/>
+          <w:numId w:val="5"/>
+        </w:numPr>
+        <w:spacing w:before="100" w:beforeAutospacing="1" w:after="100" w:afterAutospacing="1" w:line="240" w:lineRule="auto"/>
+      </w:pPr>
+      <w:r>
+        <w:t>Implement query limits.</w:t>
+      </w:r>
+    </w:p>
+    <w:p>
+      <w:pPr>
+        <w:pStyle w:val="NormalWeb"/>
+        <w:numPr>
+          <w:ilvl w:val="1"/>
+          <w:numId w:val="5"/>
+        </w:numPr>
+        <w:spacing w:before="100" w:beforeAutospacing="1" w:after="100" w:afterAutospacing="1" w:line="240" w:lineRule="auto"/>
+      </w:pPr>
+      <w:r>
+        <w:t>Use ORM frameworks.</w:t>
+      </w:r>
+    </w:p>
+    <w:p>
+      <w:r>
+        <w:pict>
+          <v:rect id="_x0000_i1030" style="width:0;height:1.5pt" o:hralign="center" o:hrstd="t" o:hr="t" fillcolor="#a0a0a0" stroked="f"/>
+        </w:pict>
+      </w:r>
+    </w:p>
+    <w:p>
+      <w:pPr>
+        <w:pStyle w:val="Titre4"/>
+      </w:pPr>
+      <w:r>
+        <w:t>1.4.4 Union-Based SQL Injection</w:t>
+      </w:r>
+    </w:p>
+    <w:p>
+      <w:pPr>
+        <w:pStyle w:val="NormalWeb"/>
+      </w:pPr>
+      <w:r>
+        <w:t xml:space="preserve">This method leverages the </w:t>
+      </w:r>
+      <w:r>
+        <w:rPr>
+          <w:rStyle w:val="CodeHTML"/>
+          <w:rFonts w:eastAsiaTheme="minorHAnsi"/>
+        </w:rPr>
+        <w:t>UNION</w:t>
+      </w:r>
+      <w:r>
+        <w:t xml:space="preserve"> SQL operator to combine the results of multiple queries, retrieving data from other tables.</w:t>
+      </w:r>
+    </w:p>
+    <w:p>
+      <w:pPr>
+        <w:pStyle w:val="NormalWeb"/>
+        <w:numPr>
+          <w:ilvl w:val="0"/>
+          <w:numId w:val="6"/>
+        </w:numPr>
+        <w:spacing w:before="100" w:beforeAutospacing="1" w:after="100" w:afterAutospacing="1" w:line="240" w:lineRule="auto"/>
+      </w:pPr>
+      <w:r>
+        <w:rPr>
+          <w:rStyle w:val="lev"/>
+        </w:rPr>
+        <w:t>Detailed Explanation:</w:t>
+      </w:r>
+      <w:r>
+        <w:t xml:space="preserve"> Attackers add malicious queries to original SQL statements, exploiting the </w:t>
+      </w:r>
+      <w:r>
+        <w:rPr>
+          <w:rStyle w:val="CodeHTML"/>
+          <w:rFonts w:eastAsiaTheme="minorHAnsi"/>
+        </w:rPr>
+        <w:t>UNION</w:t>
+      </w:r>
+      <w:r>
+        <w:t xml:space="preserve"> operator to fetch data.</w:t>
+      </w:r>
+    </w:p>
+    <w:p>
+      <w:pPr>
+        <w:pStyle w:val="NormalWeb"/>
+        <w:numPr>
+          <w:ilvl w:val="0"/>
+          <w:numId w:val="6"/>
+        </w:numPr>
+        <w:spacing w:before="100" w:beforeAutospacing="1" w:after="100" w:afterAutospacing="1" w:line="240" w:lineRule="auto"/>
+      </w:pPr>
+      <w:r>
+        <w:rPr>
+          <w:rStyle w:val="lev"/>
+        </w:rPr>
+        <w:t>Extended Example:</w:t>
+      </w:r>
+    </w:p>
+    <w:p>
+      <w:pPr>
+        <w:pStyle w:val="PrformatHTML"/>
+        <w:ind w:left="720"/>
+      </w:pPr>
+      <w:r>
+        <w:rPr>
+          <w:rStyle w:val="CodeHTML"/>
+        </w:rPr>
+        <w:t>' UNION SELECT null, username, password FROM users --</w:t>
+      </w:r>
+    </w:p>
+    <w:p>
+      <w:pPr>
+        <w:pStyle w:val="NormalWeb"/>
+        <w:numPr>
+          <w:ilvl w:val="0"/>
+          <w:numId w:val="6"/>
+        </w:numPr>
+        <w:spacing w:before="100" w:beforeAutospacing="1" w:after="100" w:afterAutospacing="1" w:line="240" w:lineRule="auto"/>
+      </w:pPr>
+      <w:r>
+        <w:rPr>
+          <w:rStyle w:val="lev"/>
+        </w:rPr>
+        <w:lastRenderedPageBreak/>
+        <w:t>Impact:</w:t>
+      </w:r>
+    </w:p>
+    <w:p>
+      <w:pPr>
+        <w:pStyle w:val="NormalWeb"/>
+        <w:numPr>
+          <w:ilvl w:val="1"/>
+          <w:numId w:val="6"/>
+        </w:numPr>
+        <w:spacing w:before="100" w:beforeAutospacing="1" w:after="100" w:afterAutospacing="1" w:line="240" w:lineRule="auto"/>
+      </w:pPr>
+      <w:r>
+        <w:t>Complete database extraction.</w:t>
+      </w:r>
+    </w:p>
+    <w:p>
+      <w:pPr>
+        <w:pStyle w:val="NormalWeb"/>
+        <w:numPr>
+          <w:ilvl w:val="1"/>
+          <w:numId w:val="6"/>
+        </w:numPr>
+        <w:spacing w:before="100" w:beforeAutospacing="1" w:after="100" w:afterAutospacing="1" w:line="240" w:lineRule="auto"/>
+      </w:pPr>
+      <w:r>
+        <w:t>Theft of sensitive information.</w:t>
+      </w:r>
+    </w:p>
+    <w:p>
+      <w:pPr>
+        <w:pStyle w:val="NormalWeb"/>
+        <w:numPr>
+          <w:ilvl w:val="0"/>
+          <w:numId w:val="6"/>
+        </w:numPr>
+        <w:spacing w:before="100" w:beforeAutospacing="1" w:after="100" w:afterAutospacing="1" w:line="240" w:lineRule="auto"/>
+      </w:pPr>
+      <w:r>
+        <w:rPr>
+          <w:rStyle w:val="lev"/>
+        </w:rPr>
+        <w:t>Countermeasures:</w:t>
+      </w:r>
+    </w:p>
+    <w:p>
+      <w:pPr>
+        <w:pStyle w:val="NormalWeb"/>
+        <w:numPr>
+          <w:ilvl w:val="1"/>
+          <w:numId w:val="6"/>
+        </w:numPr>
+        <w:spacing w:before="100" w:beforeAutospacing="1" w:after="100" w:afterAutospacing="1" w:line="240" w:lineRule="auto"/>
+      </w:pPr>
+      <w:r>
+        <w:t>Validate query structures.</w:t>
+      </w:r>
+    </w:p>
+    <w:p>
+      <w:pPr>
+        <w:pStyle w:val="NormalWeb"/>
+        <w:numPr>
+          <w:ilvl w:val="1"/>
+          <w:numId w:val="6"/>
+        </w:numPr>
+        <w:spacing w:before="100" w:beforeAutospacing="1" w:after="100" w:afterAutospacing="1" w:line="240" w:lineRule="auto"/>
+      </w:pPr>
+      <w:r>
+        <w:t>Restrict database permissions.</w:t>
+      </w:r>
+    </w:p>
+    <w:p>
+      <w:r>
+        <w:pict>
+          <v:rect id="_x0000_i1031" style="width:0;height:1.5pt" o:hralign="center" o:hrstd="t" o:hr="t" fillcolor="#a0a0a0" stroked="f"/>
+        </w:pict>
+      </w:r>
+    </w:p>
+    <w:p>
+      <w:pPr>
+        <w:pStyle w:val="Titre4"/>
+      </w:pPr>
+      <w:r>
+        <w:t>1.4.5 Other Advanced Techniques</w:t>
+      </w:r>
+    </w:p>
+    <w:p>
+      <w:pPr>
+        <w:pStyle w:val="NormalWeb"/>
+        <w:numPr>
+          <w:ilvl w:val="0"/>
+          <w:numId w:val="7"/>
+        </w:numPr>
+        <w:spacing w:before="100" w:beforeAutospacing="1" w:after="100" w:afterAutospacing="1" w:line="240" w:lineRule="auto"/>
+      </w:pPr>
+      <w:r>
+        <w:rPr>
+          <w:rStyle w:val="lev"/>
+        </w:rPr>
+        <w:t>Second-Order SQL Injection:</w:t>
+      </w:r>
+      <w:r>
+        <w:t xml:space="preserve"> Stores malicious SQL in the database, executed during subsequent operations.</w:t>
+      </w:r>
+    </w:p>
+    <w:p>
+      <w:pPr>
+        <w:pStyle w:val="NormalWeb"/>
+        <w:numPr>
+          <w:ilvl w:val="0"/>
+          <w:numId w:val="7"/>
+        </w:numPr>
+        <w:spacing w:before="100" w:beforeAutospacing="1" w:after="100" w:afterAutospacing="1" w:line="240" w:lineRule="auto"/>
+      </w:pPr>
+      <w:r>
+        <w:rPr>
+          <w:rStyle w:val="lev"/>
+        </w:rPr>
+        <w:t>Out-of-Band SQL Injection:</w:t>
+      </w:r>
+      <w:r>
+        <w:t xml:space="preserve"> Transmits data through DNS/HTTP requests.</w:t>
+      </w:r>
+    </w:p>
+    <w:p>
+      <w:pPr>
+        <w:pStyle w:val="NormalWeb"/>
+        <w:numPr>
+          <w:ilvl w:val="0"/>
+          <w:numId w:val="7"/>
+        </w:numPr>
+        <w:spacing w:before="100" w:beforeAutospacing="1" w:after="100" w:afterAutospacing="1" w:line="240" w:lineRule="auto"/>
+      </w:pPr>
+      <w:r>
+        <w:rPr>
+          <w:rStyle w:val="lev"/>
+        </w:rPr>
+        <w:t>Stored Procedure Injection:</w:t>
+      </w:r>
+      <w:r>
+        <w:t xml:space="preserve"> Targets database procedures for exploitation.</w:t>
+      </w:r>
+    </w:p>
+    <w:p>
+      <w:r>
+        <w:pict>
+          <v:rect id="_x0000_i1032" style="width:0;height:1.5pt" o:hralign="center" o:hrstd="t" o:hr="t" fillcolor="#a0a0a0" stroked="f"/>
+        </w:pict>
+      </w:r>
+    </w:p>
+    <w:p>
+      <w:pPr>
+        <w:pStyle w:val="NormalWeb"/>
+      </w:pPr>
+      <w:r>
+        <w:t>SQL injection attacks can lead to catastrophic consequences. Implementing robust defenses such as prepared statements, input validation, and comprehensive security audits is essential to protect web applications from such vulnerabilities.</w:t>
+      </w:r>
+    </w:p>
+    <w:p>
+      <w:pPr>
+        <w:tabs>
+          <w:tab w:val="left" w:pos="2612"/>
+        </w:tabs>
+        <w:rPr>
+          <w:sz w:val="60"/>
+          <w:szCs w:val="60"/>
+        </w:rPr>
+      </w:pPr>
+    </w:p>
     <w:sectPr>
       <w:pgSz w:w="11906" w:h="16838"/>
       <w:pgMar w:top="1417" w:right="1417" w:bottom="1417" w:left="1417" w:header="708" w:footer="708" w:gutter="0"/>
@@ -1558,8 +1656,306 @@
 </file>
 
 <file path=word/numbering.xml><?xml version="1.0" encoding="utf-8"?>
-<w:numbering xmlns:wpc="http://schemas.microsoft.com/office/word/2010/wordprocessingCanvas" xmlns:cx="http://schemas.microsoft.com/office/drawing/2014/chartex" xmlns:cx1="http://schemas.microsoft.com/office/drawing/2015/9/8/chartex" xmlns:cx2="http://schemas.microsoft.com/office/drawing/2015/10/21/chartex" xmlns:cx3="http://schemas.microsoft.com/office/drawing/2016/5/9/chartex" xmlns:cx4="http://schemas.microsoft.com/office/drawing/2016/5/10/chartex" xmlns:cx5="http://schemas.microsoft.com/office/drawing/2016/5/11/chartex" xmlns:cx6="http://schemas.microsoft.com/office/drawing/2016/5/12/chartex" xmlns:cx7="http://schemas.microsoft.com/office/drawing/2016/5/13/chartex" xmlns:cx8="http://schemas.microsoft.com/office/drawing/2016/5/14/chartex" xmlns:mc="http://schemas.openxmlformats.org/markup-compatibility/2006" xmlns:aink="http://schemas.microsoft.com/office/drawing/2016/ink" xmlns:am3d="http://schemas.microsoft.com/office/drawing/2017/model3d" xmlns:o="urn:schemas-microsoft-com:office:office" xmlns:oel="http://schemas.microsoft.com/office/2019/extlst" xmlns:r="http://schemas.openxmlformats.org/officeDocument/2006/relationships" xmlns:m="http://schemas.openxmlformats.org/officeDocument/2006/math" xmlns:v="urn:schemas-microsoft-com:vml" xmlns:wp14="http://schemas.microsoft.com/office/word/2010/wordprocessingDrawing" xmlns:wp="http://schemas.openxmlformats.org/drawingml/2006/wordprocessingDrawing" xmlns:w10="urn:schemas-microsoft-com:office:word" xmlns:w="http://schemas.openxmlformats.org/wordprocessingml/2006/main" xmlns:w14="http://schemas.microsoft.com/office/word/2010/wordml" xmlns:w15="http://schemas.microsoft.com/office/word/2012/wordml" xmlns:w16cex="http://schemas.microsoft.com/office/word/2018/wordml/cex" xmlns:w16cid="http://schemas.microsoft.com/office/word/2016/wordml/cid" xmlns:w16="http://schemas.microsoft.com/office/word/2018/wordml" xmlns:w16du="http://schemas.microsoft.com/office/word/2023/wordml/word16du" xmlns:w16sdtdh="http://schemas.microsoft.com/office/word/2020/wordml/sdtdatahash" xmlns:w16sdtfl="http://schemas.microsoft.com/office/word/2024/wordml/sdtformatlock" xmlns:w16se="http://schemas.microsoft.com/office/word/2015/wordml/symex" xmlns:wpg="http://schemas.microsoft.com/office/word/2010/wordprocessingGroup" xmlns:wpi="http://schemas.microsoft.com/office/word/2010/wordprocessingInk" xmlns:wne="http://schemas.microsoft.com/office/word/2006/wordml" xmlns:wps="http://schemas.microsoft.com/office/word/2010/wordprocessingShape" mc:Ignorable="w14 w15 w16se w16cid w16 w16cex w16sdtdh w16sdtfl w16du wp14">
-  <w:abstractNum w:abstractNumId="0" w15:restartNumberingAfterBreak="0">
+<w:numbering xmlns:ve="http://schemas.openxmlformats.org/markup-compatibility/2006" xmlns:o="urn:schemas-microsoft-com:office:office" xmlns:r="http://schemas.openxmlformats.org/officeDocument/2006/relationships" xmlns:m="http://schemas.openxmlformats.org/officeDocument/2006/math" xmlns:v="urn:schemas-microsoft-com:vml" xmlns:wp="http://schemas.openxmlformats.org/drawingml/2006/wordprocessingDrawing" xmlns:w10="urn:schemas-microsoft-com:office:word" xmlns:w="http://schemas.openxmlformats.org/wordprocessingml/2006/main" xmlns:wne="http://schemas.microsoft.com/office/word/2006/wordml">
+  <w:abstractNum w:abstractNumId="0">
+    <w:nsid w:val="02121716"/>
+    <w:multiLevelType w:val="multilevel"/>
+    <w:tmpl w:val="D7B0FA96"/>
+    <w:lvl w:ilvl="0">
+      <w:start w:val="1"/>
+      <w:numFmt w:val="bullet"/>
+      <w:lvlText w:val=""/>
+      <w:lvlJc w:val="left"/>
+      <w:pPr>
+        <w:tabs>
+          <w:tab w:val="num" w:pos="720"/>
+        </w:tabs>
+        <w:ind w:left="720" w:hanging="360"/>
+      </w:pPr>
+      <w:rPr>
+        <w:rFonts w:ascii="Symbol" w:hAnsi="Symbol" w:hint="default"/>
+        <w:sz w:val="20"/>
+      </w:rPr>
+    </w:lvl>
+    <w:lvl w:ilvl="1">
+      <w:start w:val="1"/>
+      <w:numFmt w:val="bullet"/>
+      <w:lvlText w:val="o"/>
+      <w:lvlJc w:val="left"/>
+      <w:pPr>
+        <w:tabs>
+          <w:tab w:val="num" w:pos="1440"/>
+        </w:tabs>
+        <w:ind w:left="1440" w:hanging="360"/>
+      </w:pPr>
+      <w:rPr>
+        <w:rFonts w:ascii="Courier New" w:hAnsi="Courier New" w:hint="default"/>
+        <w:sz w:val="20"/>
+      </w:rPr>
+    </w:lvl>
+    <w:lvl w:ilvl="2" w:tentative="1">
+      <w:start w:val="1"/>
+      <w:numFmt w:val="bullet"/>
+      <w:lvlText w:val=""/>
+      <w:lvlJc w:val="left"/>
+      <w:pPr>
+        <w:tabs>
+          <w:tab w:val="num" w:pos="2160"/>
+        </w:tabs>
+        <w:ind w:left="2160" w:hanging="360"/>
+      </w:pPr>
+      <w:rPr>
+        <w:rFonts w:ascii="Wingdings" w:hAnsi="Wingdings" w:hint="default"/>
+        <w:sz w:val="20"/>
+      </w:rPr>
+    </w:lvl>
+    <w:lvl w:ilvl="3" w:tentative="1">
+      <w:start w:val="1"/>
+      <w:numFmt w:val="bullet"/>
+      <w:lvlText w:val=""/>
+      <w:lvlJc w:val="left"/>
+      <w:pPr>
+        <w:tabs>
+          <w:tab w:val="num" w:pos="2880"/>
+        </w:tabs>
+        <w:ind w:left="2880" w:hanging="360"/>
+      </w:pPr>
+      <w:rPr>
+        <w:rFonts w:ascii="Wingdings" w:hAnsi="Wingdings" w:hint="default"/>
+        <w:sz w:val="20"/>
+      </w:rPr>
+    </w:lvl>
+    <w:lvl w:ilvl="4" w:tentative="1">
+      <w:start w:val="1"/>
+      <w:numFmt w:val="bullet"/>
+      <w:lvlText w:val=""/>
+      <w:lvlJc w:val="left"/>
+      <w:pPr>
+        <w:tabs>
+          <w:tab w:val="num" w:pos="3600"/>
+        </w:tabs>
+        <w:ind w:left="3600" w:hanging="360"/>
+      </w:pPr>
+      <w:rPr>
+        <w:rFonts w:ascii="Wingdings" w:hAnsi="Wingdings" w:hint="default"/>
+        <w:sz w:val="20"/>
+      </w:rPr>
+    </w:lvl>
+    <w:lvl w:ilvl="5" w:tentative="1">
+      <w:start w:val="1"/>
+      <w:numFmt w:val="bullet"/>
+      <w:lvlText w:val=""/>
+      <w:lvlJc w:val="left"/>
+      <w:pPr>
+        <w:tabs>
+          <w:tab w:val="num" w:pos="4320"/>
+        </w:tabs>
+        <w:ind w:left="4320" w:hanging="360"/>
+      </w:pPr>
+      <w:rPr>
+        <w:rFonts w:ascii="Wingdings" w:hAnsi="Wingdings" w:hint="default"/>
+        <w:sz w:val="20"/>
+      </w:rPr>
+    </w:lvl>
+    <w:lvl w:ilvl="6" w:tentative="1">
+      <w:start w:val="1"/>
+      <w:numFmt w:val="bullet"/>
+      <w:lvlText w:val=""/>
+      <w:lvlJc w:val="left"/>
+      <w:pPr>
+        <w:tabs>
+          <w:tab w:val="num" w:pos="5040"/>
+        </w:tabs>
+        <w:ind w:left="5040" w:hanging="360"/>
+      </w:pPr>
+      <w:rPr>
+        <w:rFonts w:ascii="Wingdings" w:hAnsi="Wingdings" w:hint="default"/>
+        <w:sz w:val="20"/>
+      </w:rPr>
+    </w:lvl>
+    <w:lvl w:ilvl="7" w:tentative="1">
+      <w:start w:val="1"/>
+      <w:numFmt w:val="bullet"/>
+      <w:lvlText w:val=""/>
+      <w:lvlJc w:val="left"/>
+      <w:pPr>
+        <w:tabs>
+          <w:tab w:val="num" w:pos="5760"/>
+        </w:tabs>
+        <w:ind w:left="5760" w:hanging="360"/>
+      </w:pPr>
+      <w:rPr>
+        <w:rFonts w:ascii="Wingdings" w:hAnsi="Wingdings" w:hint="default"/>
+        <w:sz w:val="20"/>
+      </w:rPr>
+    </w:lvl>
+    <w:lvl w:ilvl="8" w:tentative="1">
+      <w:start w:val="1"/>
+      <w:numFmt w:val="bullet"/>
+      <w:lvlText w:val=""/>
+      <w:lvlJc w:val="left"/>
+      <w:pPr>
+        <w:tabs>
+          <w:tab w:val="num" w:pos="6480"/>
+        </w:tabs>
+        <w:ind w:left="6480" w:hanging="360"/>
+      </w:pPr>
+      <w:rPr>
+        <w:rFonts w:ascii="Wingdings" w:hAnsi="Wingdings" w:hint="default"/>
+        <w:sz w:val="20"/>
+      </w:rPr>
+    </w:lvl>
+  </w:abstractNum>
+  <w:abstractNum w:abstractNumId="1">
+    <w:nsid w:val="17CD3F2B"/>
+    <w:multiLevelType w:val="multilevel"/>
+    <w:tmpl w:val="26D045D6"/>
+    <w:lvl w:ilvl="0">
+      <w:start w:val="1"/>
+      <w:numFmt w:val="bullet"/>
+      <w:lvlText w:val=""/>
+      <w:lvlJc w:val="left"/>
+      <w:pPr>
+        <w:tabs>
+          <w:tab w:val="num" w:pos="720"/>
+        </w:tabs>
+        <w:ind w:left="720" w:hanging="360"/>
+      </w:pPr>
+      <w:rPr>
+        <w:rFonts w:ascii="Symbol" w:hAnsi="Symbol" w:hint="default"/>
+        <w:sz w:val="20"/>
+      </w:rPr>
+    </w:lvl>
+    <w:lvl w:ilvl="1">
+      <w:start w:val="1"/>
+      <w:numFmt w:val="bullet"/>
+      <w:lvlText w:val="o"/>
+      <w:lvlJc w:val="left"/>
+      <w:pPr>
+        <w:tabs>
+          <w:tab w:val="num" w:pos="1440"/>
+        </w:tabs>
+        <w:ind w:left="1440" w:hanging="360"/>
+      </w:pPr>
+      <w:rPr>
+        <w:rFonts w:ascii="Courier New" w:hAnsi="Courier New" w:hint="default"/>
+        <w:sz w:val="20"/>
+      </w:rPr>
+    </w:lvl>
+    <w:lvl w:ilvl="2" w:tentative="1">
+      <w:start w:val="1"/>
+      <w:numFmt w:val="bullet"/>
+      <w:lvlText w:val=""/>
+      <w:lvlJc w:val="left"/>
+      <w:pPr>
+        <w:tabs>
+          <w:tab w:val="num" w:pos="2160"/>
+        </w:tabs>
+        <w:ind w:left="2160" w:hanging="360"/>
+      </w:pPr>
+      <w:rPr>
+        <w:rFonts w:ascii="Wingdings" w:hAnsi="Wingdings" w:hint="default"/>
+        <w:sz w:val="20"/>
+      </w:rPr>
+    </w:lvl>
+    <w:lvl w:ilvl="3" w:tentative="1">
+      <w:start w:val="1"/>
+      <w:numFmt w:val="bullet"/>
+      <w:lvlText w:val=""/>
+      <w:lvlJc w:val="left"/>
+      <w:pPr>
+        <w:tabs>
+          <w:tab w:val="num" w:pos="2880"/>
+        </w:tabs>
+        <w:ind w:left="2880" w:hanging="360"/>
+      </w:pPr>
+      <w:rPr>
+        <w:rFonts w:ascii="Wingdings" w:hAnsi="Wingdings" w:hint="default"/>
+        <w:sz w:val="20"/>
+      </w:rPr>
+    </w:lvl>
+    <w:lvl w:ilvl="4" w:tentative="1">
+      <w:start w:val="1"/>
+      <w:numFmt w:val="bullet"/>
+      <w:lvlText w:val=""/>
+      <w:lvlJc w:val="left"/>
+      <w:pPr>
+        <w:tabs>
+          <w:tab w:val="num" w:pos="3600"/>
+        </w:tabs>
+        <w:ind w:left="3600" w:hanging="360"/>
+      </w:pPr>
+      <w:rPr>
+        <w:rFonts w:ascii="Wingdings" w:hAnsi="Wingdings" w:hint="default"/>
+        <w:sz w:val="20"/>
+      </w:rPr>
+    </w:lvl>
+    <w:lvl w:ilvl="5" w:tentative="1">
+      <w:start w:val="1"/>
+      <w:numFmt w:val="bullet"/>
+      <w:lvlText w:val=""/>
+      <w:lvlJc w:val="left"/>
+      <w:pPr>
+        <w:tabs>
+          <w:tab w:val="num" w:pos="4320"/>
+        </w:tabs>
+        <w:ind w:left="4320" w:hanging="360"/>
+      </w:pPr>
+      <w:rPr>
+        <w:rFonts w:ascii="Wingdings" w:hAnsi="Wingdings" w:hint="default"/>
+        <w:sz w:val="20"/>
+      </w:rPr>
+    </w:lvl>
+    <w:lvl w:ilvl="6" w:tentative="1">
+      <w:start w:val="1"/>
+      <w:numFmt w:val="bullet"/>
+      <w:lvlText w:val=""/>
+      <w:lvlJc w:val="left"/>
+      <w:pPr>
+        <w:tabs>
+          <w:tab w:val="num" w:pos="5040"/>
+        </w:tabs>
+        <w:ind w:left="5040" w:hanging="360"/>
+      </w:pPr>
+      <w:rPr>
+        <w:rFonts w:ascii="Wingdings" w:hAnsi="Wingdings" w:hint="default"/>
+        <w:sz w:val="20"/>
+      </w:rPr>
+    </w:lvl>
+    <w:lvl w:ilvl="7" w:tentative="1">
+      <w:start w:val="1"/>
+      <w:numFmt w:val="bullet"/>
+      <w:lvlText w:val=""/>
+      <w:lvlJc w:val="left"/>
+      <w:pPr>
+        <w:tabs>
+          <w:tab w:val="num" w:pos="5760"/>
+        </w:tabs>
+        <w:ind w:left="5760" w:hanging="360"/>
+      </w:pPr>
+      <w:rPr>
+        <w:rFonts w:ascii="Wingdings" w:hAnsi="Wingdings" w:hint="default"/>
+        <w:sz w:val="20"/>
+      </w:rPr>
+    </w:lvl>
+    <w:lvl w:ilvl="8" w:tentative="1">
+      <w:start w:val="1"/>
+      <w:numFmt w:val="bullet"/>
+      <w:lvlText w:val=""/>
+      <w:lvlJc w:val="left"/>
+      <w:pPr>
+        <w:tabs>
+          <w:tab w:val="num" w:pos="6480"/>
+        </w:tabs>
+        <w:ind w:left="6480" w:hanging="360"/>
+      </w:pPr>
+      <w:rPr>
+        <w:rFonts w:ascii="Wingdings" w:hAnsi="Wingdings" w:hint="default"/>
+        <w:sz w:val="20"/>
+      </w:rPr>
+    </w:lvl>
+  </w:abstractNum>
+  <w:abstractNum w:abstractNumId="2">
     <w:nsid w:val="2EEA0414"/>
     <w:multiLevelType w:val="multilevel"/>
     <w:tmpl w:val="6B1EE2F0"/>
@@ -1708,7 +2104,7 @@
       </w:rPr>
     </w:lvl>
   </w:abstractNum>
-  <w:abstractNum w:abstractNumId="1" w15:restartNumberingAfterBreak="0">
+  <w:abstractNum w:abstractNumId="3">
     <w:nsid w:val="4B6E1178"/>
     <w:multiLevelType w:val="multilevel"/>
     <w:tmpl w:val="BDBC5922"/>
@@ -1857,7 +2253,7 @@
       </w:rPr>
     </w:lvl>
   </w:abstractNum>
-  <w:abstractNum w:abstractNumId="2" w15:restartNumberingAfterBreak="0">
+  <w:abstractNum w:abstractNumId="4">
     <w:nsid w:val="5CB96ECA"/>
     <w:multiLevelType w:val="multilevel"/>
     <w:tmpl w:val="FB94E256"/>
@@ -2006,7 +2402,7 @@
       </w:rPr>
     </w:lvl>
   </w:abstractNum>
-  <w:abstractNum w:abstractNumId="3" w15:restartNumberingAfterBreak="0">
+  <w:abstractNum w:abstractNumId="5">
     <w:nsid w:val="7B623E9A"/>
     <w:multiLevelType w:val="multilevel"/>
     <w:tmpl w:val="959871DC"/>
@@ -2155,23 +2551,181 @@
       </w:rPr>
     </w:lvl>
   </w:abstractNum>
-  <w:num w:numId="1" w16cid:durableId="317465083">
+  <w:abstractNum w:abstractNumId="6">
+    <w:nsid w:val="7E42012A"/>
+    <w:multiLevelType w:val="multilevel"/>
+    <w:tmpl w:val="A0D81A3C"/>
+    <w:lvl w:ilvl="0">
+      <w:start w:val="1"/>
+      <w:numFmt w:val="bullet"/>
+      <w:lvlText w:val=""/>
+      <w:lvlJc w:val="left"/>
+      <w:pPr>
+        <w:tabs>
+          <w:tab w:val="num" w:pos="720"/>
+        </w:tabs>
+        <w:ind w:left="720" w:hanging="360"/>
+      </w:pPr>
+      <w:rPr>
+        <w:rFonts w:ascii="Symbol" w:hAnsi="Symbol" w:hint="default"/>
+        <w:sz w:val="20"/>
+      </w:rPr>
+    </w:lvl>
+    <w:lvl w:ilvl="1" w:tentative="1">
+      <w:start w:val="1"/>
+      <w:numFmt w:val="bullet"/>
+      <w:lvlText w:val="o"/>
+      <w:lvlJc w:val="left"/>
+      <w:pPr>
+        <w:tabs>
+          <w:tab w:val="num" w:pos="1440"/>
+        </w:tabs>
+        <w:ind w:left="1440" w:hanging="360"/>
+      </w:pPr>
+      <w:rPr>
+        <w:rFonts w:ascii="Courier New" w:hAnsi="Courier New" w:hint="default"/>
+        <w:sz w:val="20"/>
+      </w:rPr>
+    </w:lvl>
+    <w:lvl w:ilvl="2" w:tentative="1">
+      <w:start w:val="1"/>
+      <w:numFmt w:val="bullet"/>
+      <w:lvlText w:val=""/>
+      <w:lvlJc w:val="left"/>
+      <w:pPr>
+        <w:tabs>
+          <w:tab w:val="num" w:pos="2160"/>
+        </w:tabs>
+        <w:ind w:left="2160" w:hanging="360"/>
+      </w:pPr>
+      <w:rPr>
+        <w:rFonts w:ascii="Wingdings" w:hAnsi="Wingdings" w:hint="default"/>
+        <w:sz w:val="20"/>
+      </w:rPr>
+    </w:lvl>
+    <w:lvl w:ilvl="3" w:tentative="1">
+      <w:start w:val="1"/>
+      <w:numFmt w:val="bullet"/>
+      <w:lvlText w:val=""/>
+      <w:lvlJc w:val="left"/>
+      <w:pPr>
+        <w:tabs>
+          <w:tab w:val="num" w:pos="2880"/>
+        </w:tabs>
+        <w:ind w:left="2880" w:hanging="360"/>
+      </w:pPr>
+      <w:rPr>
+        <w:rFonts w:ascii="Wingdings" w:hAnsi="Wingdings" w:hint="default"/>
+        <w:sz w:val="20"/>
+      </w:rPr>
+    </w:lvl>
+    <w:lvl w:ilvl="4" w:tentative="1">
+      <w:start w:val="1"/>
+      <w:numFmt w:val="bullet"/>
+      <w:lvlText w:val=""/>
+      <w:lvlJc w:val="left"/>
+      <w:pPr>
+        <w:tabs>
+          <w:tab w:val="num" w:pos="3600"/>
+        </w:tabs>
+        <w:ind w:left="3600" w:hanging="360"/>
+      </w:pPr>
+      <w:rPr>
+        <w:rFonts w:ascii="Wingdings" w:hAnsi="Wingdings" w:hint="default"/>
+        <w:sz w:val="20"/>
+      </w:rPr>
+    </w:lvl>
+    <w:lvl w:ilvl="5" w:tentative="1">
+      <w:start w:val="1"/>
+      <w:numFmt w:val="bullet"/>
+      <w:lvlText w:val=""/>
+      <w:lvlJc w:val="left"/>
+      <w:pPr>
+        <w:tabs>
+          <w:tab w:val="num" w:pos="4320"/>
+        </w:tabs>
+        <w:ind w:left="4320" w:hanging="360"/>
+      </w:pPr>
+      <w:rPr>
+        <w:rFonts w:ascii="Wingdings" w:hAnsi="Wingdings" w:hint="default"/>
+        <w:sz w:val="20"/>
+      </w:rPr>
+    </w:lvl>
+    <w:lvl w:ilvl="6" w:tentative="1">
+      <w:start w:val="1"/>
+      <w:numFmt w:val="bullet"/>
+      <w:lvlText w:val=""/>
+      <w:lvlJc w:val="left"/>
+      <w:pPr>
+        <w:tabs>
+          <w:tab w:val="num" w:pos="5040"/>
+        </w:tabs>
+        <w:ind w:left="5040" w:hanging="360"/>
+      </w:pPr>
+      <w:rPr>
+        <w:rFonts w:ascii="Wingdings" w:hAnsi="Wingdings" w:hint="default"/>
+        <w:sz w:val="20"/>
+      </w:rPr>
+    </w:lvl>
+    <w:lvl w:ilvl="7" w:tentative="1">
+      <w:start w:val="1"/>
+      <w:numFmt w:val="bullet"/>
+      <w:lvlText w:val=""/>
+      <w:lvlJc w:val="left"/>
+      <w:pPr>
+        <w:tabs>
+          <w:tab w:val="num" w:pos="5760"/>
+        </w:tabs>
+        <w:ind w:left="5760" w:hanging="360"/>
+      </w:pPr>
+      <w:rPr>
+        <w:rFonts w:ascii="Wingdings" w:hAnsi="Wingdings" w:hint="default"/>
+        <w:sz w:val="20"/>
+      </w:rPr>
+    </w:lvl>
+    <w:lvl w:ilvl="8" w:tentative="1">
+      <w:start w:val="1"/>
+      <w:numFmt w:val="bullet"/>
+      <w:lvlText w:val=""/>
+      <w:lvlJc w:val="left"/>
+      <w:pPr>
+        <w:tabs>
+          <w:tab w:val="num" w:pos="6480"/>
+        </w:tabs>
+        <w:ind w:left="6480" w:hanging="360"/>
+      </w:pPr>
+      <w:rPr>
+        <w:rFonts w:ascii="Wingdings" w:hAnsi="Wingdings" w:hint="default"/>
+        <w:sz w:val="20"/>
+      </w:rPr>
+    </w:lvl>
+  </w:abstractNum>
+  <w:num w:numId="1">
+    <w:abstractNumId w:val="5"/>
+  </w:num>
+  <w:num w:numId="2">
+    <w:abstractNumId w:val="2"/>
+  </w:num>
+  <w:num w:numId="3">
+    <w:abstractNumId w:val="4"/>
+  </w:num>
+  <w:num w:numId="4">
     <w:abstractNumId w:val="3"/>
   </w:num>
-  <w:num w:numId="2" w16cid:durableId="1366708837">
+  <w:num w:numId="5">
     <w:abstractNumId w:val="0"/>
   </w:num>
-  <w:num w:numId="3" w16cid:durableId="188687773">
-    <w:abstractNumId w:val="2"/>
+  <w:num w:numId="6">
+    <w:abstractNumId w:val="1"/>
   </w:num>
-  <w:num w:numId="4" w16cid:durableId="494951877">
-    <w:abstractNumId w:val="1"/>
+  <w:num w:numId="7">
+    <w:abstractNumId w:val="6"/>
   </w:num>
 </w:numbering>
 </file>
 
 <file path=word/styles.xml><?xml version="1.0" encoding="utf-8"?>
-<w:styles xmlns:mc="http://schemas.openxmlformats.org/markup-compatibility/2006" xmlns:r="http://schemas.openxmlformats.org/officeDocument/2006/relationships" xmlns:w="http://schemas.openxmlformats.org/wordprocessingml/2006/main" xmlns:w14="http://schemas.microsoft.com/office/word/2010/wordml" xmlns:w15="http://schemas.microsoft.com/office/word/2012/wordml" xmlns:w16cex="http://schemas.microsoft.com/office/word/2018/wordml/cex" xmlns:w16cid="http://schemas.microsoft.com/office/word/2016/wordml/cid" xmlns:w16="http://schemas.microsoft.com/office/word/2018/wordml" xmlns:w16du="http://schemas.microsoft.com/office/word/2023/wordml/word16du" xmlns:w16sdtdh="http://schemas.microsoft.com/office/word/2020/wordml/sdtdatahash" xmlns:w16sdtfl="http://schemas.microsoft.com/office/word/2024/wordml/sdtformatlock" xmlns:w16se="http://schemas.microsoft.com/office/word/2015/wordml/symex" mc:Ignorable="w14 w15 w16se w16cid w16 w16cex w16sdtdh w16sdtfl w16du">
+<w:styles xmlns:r="http://schemas.openxmlformats.org/officeDocument/2006/relationships" xmlns:w="http://schemas.openxmlformats.org/wordprocessingml/2006/main">
   <w:docDefaults>
     <w:rPrDefault>
       <w:rPr>
@@ -2187,383 +2741,144 @@
       </w:pPr>
     </w:pPrDefault>
   </w:docDefaults>
-  <w:latentStyles w:defLockedState="0" w:defUIPriority="99" w:defSemiHidden="0" w:defUnhideWhenUsed="0" w:defQFormat="0" w:count="376">
-    <w:lsdException w:name="Normal" w:uiPriority="0" w:qFormat="1"/>
-    <w:lsdException w:name="heading 1" w:uiPriority="9" w:qFormat="1"/>
-    <w:lsdException w:name="heading 2" w:semiHidden="1" w:uiPriority="9" w:unhideWhenUsed="1" w:qFormat="1"/>
-    <w:lsdException w:name="heading 3" w:semiHidden="1" w:uiPriority="9" w:unhideWhenUsed="1" w:qFormat="1"/>
-    <w:lsdException w:name="heading 4" w:semiHidden="1" w:uiPriority="9" w:unhideWhenUsed="1" w:qFormat="1"/>
-    <w:lsdException w:name="heading 5" w:semiHidden="1" w:uiPriority="9" w:unhideWhenUsed="1" w:qFormat="1"/>
-    <w:lsdException w:name="heading 6" w:semiHidden="1" w:uiPriority="9" w:unhideWhenUsed="1" w:qFormat="1"/>
-    <w:lsdException w:name="heading 7" w:semiHidden="1" w:uiPriority="9" w:unhideWhenUsed="1" w:qFormat="1"/>
-    <w:lsdException w:name="heading 8" w:semiHidden="1" w:uiPriority="9" w:unhideWhenUsed="1" w:qFormat="1"/>
-    <w:lsdException w:name="heading 9" w:semiHidden="1" w:uiPriority="9" w:unhideWhenUsed="1" w:qFormat="1"/>
-    <w:lsdException w:name="index 1" w:semiHidden="1" w:unhideWhenUsed="1"/>
-    <w:lsdException w:name="index 2" w:semiHidden="1" w:unhideWhenUsed="1"/>
-    <w:lsdException w:name="index 3" w:semiHidden="1" w:unhideWhenUsed="1"/>
-    <w:lsdException w:name="index 4" w:semiHidden="1" w:unhideWhenUsed="1"/>
-    <w:lsdException w:name="index 5" w:semiHidden="1" w:unhideWhenUsed="1"/>
-    <w:lsdException w:name="index 6" w:semiHidden="1" w:unhideWhenUsed="1"/>
-    <w:lsdException w:name="index 7" w:semiHidden="1" w:unhideWhenUsed="1"/>
-    <w:lsdException w:name="index 8" w:semiHidden="1" w:unhideWhenUsed="1"/>
-    <w:lsdException w:name="index 9" w:semiHidden="1" w:unhideWhenUsed="1"/>
-    <w:lsdException w:name="toc 1" w:semiHidden="1" w:uiPriority="39" w:unhideWhenUsed="1"/>
-    <w:lsdException w:name="toc 2" w:semiHidden="1" w:uiPriority="39" w:unhideWhenUsed="1"/>
-    <w:lsdException w:name="toc 3" w:semiHidden="1" w:uiPriority="39" w:unhideWhenUsed="1"/>
-    <w:lsdException w:name="toc 4" w:semiHidden="1" w:uiPriority="39" w:unhideWhenUsed="1"/>
-    <w:lsdException w:name="toc 5" w:semiHidden="1" w:uiPriority="39" w:unhideWhenUsed="1"/>
-    <w:lsdException w:name="toc 6" w:semiHidden="1" w:uiPriority="39" w:unhideWhenUsed="1"/>
-    <w:lsdException w:name="toc 7" w:semiHidden="1" w:uiPriority="39" w:unhideWhenUsed="1"/>
-    <w:lsdException w:name="toc 8" w:semiHidden="1" w:uiPriority="39" w:unhideWhenUsed="1"/>
-    <w:lsdException w:name="toc 9" w:semiHidden="1" w:uiPriority="39" w:unhideWhenUsed="1"/>
-    <w:lsdException w:name="Normal Indent" w:semiHidden="1" w:unhideWhenUsed="1"/>
-    <w:lsdException w:name="footnote text" w:semiHidden="1" w:unhideWhenUsed="1"/>
-    <w:lsdException w:name="annotation text" w:semiHidden="1" w:unhideWhenUsed="1"/>
-    <w:lsdException w:name="header" w:semiHidden="1" w:unhideWhenUsed="1"/>
-    <w:lsdException w:name="footer" w:semiHidden="1" w:unhideWhenUsed="1"/>
-    <w:lsdException w:name="index heading" w:semiHidden="1" w:unhideWhenUsed="1"/>
-    <w:lsdException w:name="caption" w:semiHidden="1" w:uiPriority="35" w:unhideWhenUsed="1" w:qFormat="1"/>
-    <w:lsdException w:name="table of figures" w:semiHidden="1" w:unhideWhenUsed="1"/>
-    <w:lsdException w:name="envelope address" w:semiHidden="1" w:unhideWhenUsed="1"/>
-    <w:lsdException w:name="envelope return" w:semiHidden="1" w:unhideWhenUsed="1"/>
-    <w:lsdException w:name="footnote reference" w:semiHidden="1" w:unhideWhenUsed="1"/>
-    <w:lsdException w:name="annotation reference" w:semiHidden="1" w:unhideWhenUsed="1"/>
-    <w:lsdException w:name="line number" w:semiHidden="1" w:unhideWhenUsed="1"/>
-    <w:lsdException w:name="page number" w:semiHidden="1" w:unhideWhenUsed="1"/>
-    <w:lsdException w:name="endnote reference" w:semiHidden="1" w:unhideWhenUsed="1"/>
-    <w:lsdException w:name="endnote text" w:semiHidden="1" w:unhideWhenUsed="1"/>
-    <w:lsdException w:name="table of authorities" w:semiHidden="1" w:unhideWhenUsed="1"/>
-    <w:lsdException w:name="macro" w:semiHidden="1" w:unhideWhenUsed="1"/>
-    <w:lsdException w:name="toa heading" w:semiHidden="1" w:unhideWhenUsed="1"/>
-    <w:lsdException w:name="List" w:semiHidden="1" w:unhideWhenUsed="1"/>
-    <w:lsdException w:name="List Bullet" w:semiHidden="1" w:unhideWhenUsed="1"/>
-    <w:lsdException w:name="List Number" w:semiHidden="1" w:unhideWhenUsed="1"/>
-    <w:lsdException w:name="List 2" w:semiHidden="1" w:unhideWhenUsed="1"/>
-    <w:lsdException w:name="List 3" w:semiHidden="1" w:unhideWhenUsed="1"/>
-    <w:lsdException w:name="List 4" w:semiHidden="1" w:unhideWhenUsed="1"/>
-    <w:lsdException w:name="List 5" w:semiHidden="1" w:unhideWhenUsed="1"/>
-    <w:lsdException w:name="List Bullet 2" w:semiHidden="1" w:unhideWhenUsed="1"/>
-    <w:lsdException w:name="List Bullet 3" w:semiHidden="1" w:unhideWhenUsed="1"/>
-    <w:lsdException w:name="List Bullet 4" w:semiHidden="1" w:unhideWhenUsed="1"/>
-    <w:lsdException w:name="List Bullet 5" w:semiHidden="1" w:unhideWhenUsed="1"/>
-    <w:lsdException w:name="List Number 2" w:semiHidden="1" w:unhideWhenUsed="1"/>
-    <w:lsdException w:name="List Number 3" w:semiHidden="1" w:unhideWhenUsed="1"/>
-    <w:lsdException w:name="List Number 4" w:semiHidden="1" w:unhideWhenUsed="1"/>
-    <w:lsdException w:name="List Number 5" w:semiHidden="1" w:unhideWhenUsed="1"/>
-    <w:lsdException w:name="Title" w:uiPriority="10" w:qFormat="1"/>
-    <w:lsdException w:name="Closing" w:semiHidden="1" w:unhideWhenUsed="1"/>
-    <w:lsdException w:name="Signature" w:semiHidden="1" w:unhideWhenUsed="1"/>
-    <w:lsdException w:name="Default Paragraph Font" w:semiHidden="1" w:uiPriority="1" w:unhideWhenUsed="1"/>
-    <w:lsdException w:name="Body Text" w:semiHidden="1" w:unhideWhenUsed="1"/>
-    <w:lsdException w:name="Body Text Indent" w:semiHidden="1" w:unhideWhenUsed="1"/>
-    <w:lsdException w:name="List Continue" w:semiHidden="1" w:unhideWhenUsed="1"/>
-    <w:lsdException w:name="List Continue 2" w:semiHidden="1" w:unhideWhenUsed="1"/>
-    <w:lsdException w:name="List Continue 3" w:semiHidden="1" w:unhideWhenUsed="1"/>
-    <w:lsdException w:name="List Continue 4" w:semiHidden="1" w:unhideWhenUsed="1"/>
-    <w:lsdException w:name="List Continue 5" w:semiHidden="1" w:unhideWhenUsed="1"/>
-    <w:lsdException w:name="Message Header" w:semiHidden="1" w:unhideWhenUsed="1"/>
-    <w:lsdException w:name="Subtitle" w:uiPriority="11" w:qFormat="1"/>
-    <w:lsdException w:name="Salutation" w:semiHidden="1" w:unhideWhenUsed="1"/>
-    <w:lsdException w:name="Date" w:semiHidden="1" w:unhideWhenUsed="1"/>
-    <w:lsdException w:name="Body Text First Indent" w:semiHidden="1" w:unhideWhenUsed="1"/>
-    <w:lsdException w:name="Body Text First Indent 2" w:semiHidden="1" w:unhideWhenUsed="1"/>
-    <w:lsdException w:name="Note Heading" w:semiHidden="1" w:unhideWhenUsed="1"/>
-    <w:lsdException w:name="Body Text 2" w:semiHidden="1" w:unhideWhenUsed="1"/>
-    <w:lsdException w:name="Body Text 3" w:semiHidden="1" w:unhideWhenUsed="1"/>
-    <w:lsdException w:name="Body Text Indent 2" w:semiHidden="1" w:unhideWhenUsed="1"/>
-    <w:lsdException w:name="Body Text Indent 3" w:semiHidden="1" w:unhideWhenUsed="1"/>
-    <w:lsdException w:name="Block Text" w:semiHidden="1" w:unhideWhenUsed="1"/>
-    <w:lsdException w:name="Hyperlink" w:semiHidden="1" w:unhideWhenUsed="1"/>
-    <w:lsdException w:name="FollowedHyperlink" w:semiHidden="1" w:unhideWhenUsed="1"/>
-    <w:lsdException w:name="Strong" w:uiPriority="22" w:qFormat="1"/>
-    <w:lsdException w:name="Emphasis" w:uiPriority="20" w:qFormat="1"/>
-    <w:lsdException w:name="Document Map" w:semiHidden="1" w:unhideWhenUsed="1"/>
-    <w:lsdException w:name="Plain Text" w:semiHidden="1" w:unhideWhenUsed="1"/>
-    <w:lsdException w:name="E-mail Signature" w:semiHidden="1" w:unhideWhenUsed="1"/>
-    <w:lsdException w:name="HTML Top of Form" w:semiHidden="1" w:unhideWhenUsed="1"/>
-    <w:lsdException w:name="HTML Bottom of Form" w:semiHidden="1" w:unhideWhenUsed="1"/>
-    <w:lsdException w:name="Normal (Web)" w:semiHidden="1" w:unhideWhenUsed="1"/>
-    <w:lsdException w:name="HTML Acronym" w:semiHidden="1" w:unhideWhenUsed="1"/>
-    <w:lsdException w:name="HTML Address" w:semiHidden="1" w:unhideWhenUsed="1"/>
-    <w:lsdException w:name="HTML Cite" w:semiHidden="1" w:unhideWhenUsed="1"/>
-    <w:lsdException w:name="HTML Code" w:semiHidden="1" w:unhideWhenUsed="1"/>
-    <w:lsdException w:name="HTML Definition" w:semiHidden="1" w:unhideWhenUsed="1"/>
-    <w:lsdException w:name="HTML Keyboard" w:semiHidden="1" w:unhideWhenUsed="1"/>
-    <w:lsdException w:name="HTML Preformatted" w:semiHidden="1" w:unhideWhenUsed="1"/>
-    <w:lsdException w:name="HTML Sample" w:semiHidden="1" w:unhideWhenUsed="1"/>
-    <w:lsdException w:name="HTML Typewriter" w:semiHidden="1" w:unhideWhenUsed="1"/>
-    <w:lsdException w:name="HTML Variable" w:semiHidden="1" w:unhideWhenUsed="1"/>
-    <w:lsdException w:name="Normal Table" w:semiHidden="1" w:unhideWhenUsed="1"/>
-    <w:lsdException w:name="annotation subject" w:semiHidden="1" w:unhideWhenUsed="1"/>
-    <w:lsdException w:name="No List" w:semiHidden="1" w:unhideWhenUsed="1"/>
-    <w:lsdException w:name="Outline List 1" w:semiHidden="1" w:unhideWhenUsed="1"/>
-    <w:lsdException w:name="Outline List 2" w:semiHidden="1" w:unhideWhenUsed="1"/>
-    <w:lsdException w:name="Outline List 3" w:semiHidden="1" w:unhideWhenUsed="1"/>
-    <w:lsdException w:name="Table Simple 1" w:semiHidden="1" w:unhideWhenUsed="1"/>
-    <w:lsdException w:name="Table Simple 2" w:semiHidden="1" w:unhideWhenUsed="1"/>
-    <w:lsdException w:name="Table Simple 3" w:semiHidden="1" w:unhideWhenUsed="1"/>
-    <w:lsdException w:name="Table Classic 1" w:semiHidden="1" w:unhideWhenUsed="1"/>
-    <w:lsdException w:name="Table Classic 2" w:semiHidden="1" w:unhideWhenUsed="1"/>
-    <w:lsdException w:name="Table Classic 3" w:semiHidden="1" w:unhideWhenUsed="1"/>
-    <w:lsdException w:name="Table Classic 4" w:semiHidden="1" w:unhideWhenUsed="1"/>
-    <w:lsdException w:name="Table Colorful 1" w:semiHidden="1" w:unhideWhenUsed="1"/>
-    <w:lsdException w:name="Table Colorful 2" w:semiHidden="1" w:unhideWhenUsed="1"/>
-    <w:lsdException w:name="Table Colorful 3" w:semiHidden="1" w:unhideWhenUsed="1"/>
-    <w:lsdException w:name="Table Columns 1" w:semiHidden="1" w:unhideWhenUsed="1"/>
-    <w:lsdException w:name="Table Columns 2" w:semiHidden="1" w:unhideWhenUsed="1"/>
-    <w:lsdException w:name="Table Columns 3" w:semiHidden="1" w:unhideWhenUsed="1"/>
-    <w:lsdException w:name="Table Columns 4" w:semiHidden="1" w:unhideWhenUsed="1"/>
-    <w:lsdException w:name="Table Columns 5" w:semiHidden="1" w:unhideWhenUsed="1"/>
-    <w:lsdException w:name="Table Grid 1" w:semiHidden="1" w:unhideWhenUsed="1"/>
-    <w:lsdException w:name="Table Grid 2" w:semiHidden="1" w:unhideWhenUsed="1"/>
-    <w:lsdException w:name="Table Grid 3" w:semiHidden="1" w:unhideWhenUsed="1"/>
-    <w:lsdException w:name="Table Grid 4" w:semiHidden="1" w:unhideWhenUsed="1"/>
-    <w:lsdException w:name="Table Grid 5" w:semiHidden="1" w:unhideWhenUsed="1"/>
-    <w:lsdException w:name="Table Grid 6" w:semiHidden="1" w:unhideWhenUsed="1"/>
-    <w:lsdException w:name="Table Grid 7" w:semiHidden="1" w:unhideWhenUsed="1"/>
-    <w:lsdException w:name="Table Grid 8" w:semiHidden="1" w:unhideWhenUsed="1"/>
-    <w:lsdException w:name="Table List 1" w:semiHidden="1" w:unhideWhenUsed="1"/>
-    <w:lsdException w:name="Table List 2" w:semiHidden="1" w:unhideWhenUsed="1"/>
-    <w:lsdException w:name="Table List 3" w:semiHidden="1" w:unhideWhenUsed="1"/>
-    <w:lsdException w:name="Table List 4" w:semiHidden="1" w:unhideWhenUsed="1"/>
-    <w:lsdException w:name="Table List 5" w:semiHidden="1" w:unhideWhenUsed="1"/>
-    <w:lsdException w:name="Table List 6" w:semiHidden="1" w:unhideWhenUsed="1"/>
-    <w:lsdException w:name="Table List 7" w:semiHidden="1" w:unhideWhenUsed="1"/>
-    <w:lsdException w:name="Table List 8" w:semiHidden="1" w:unhideWhenUsed="1"/>
-    <w:lsdException w:name="Table 3D effects 1" w:semiHidden="1" w:unhideWhenUsed="1"/>
-    <w:lsdException w:name="Table 3D effects 2" w:semiHidden="1" w:unhideWhenUsed="1"/>
-    <w:lsdException w:name="Table 3D effects 3" w:semiHidden="1" w:unhideWhenUsed="1"/>
-    <w:lsdException w:name="Table Contemporary" w:semiHidden="1" w:unhideWhenUsed="1"/>
-    <w:lsdException w:name="Table Elegant" w:semiHidden="1" w:unhideWhenUsed="1"/>
-    <w:lsdException w:name="Table Professional" w:semiHidden="1" w:unhideWhenUsed="1"/>
-    <w:lsdException w:name="Table Subtle 1" w:semiHidden="1" w:unhideWhenUsed="1"/>
-    <w:lsdException w:name="Table Subtle 2" w:semiHidden="1" w:unhideWhenUsed="1"/>
-    <w:lsdException w:name="Table Web 1" w:semiHidden="1" w:unhideWhenUsed="1"/>
-    <w:lsdException w:name="Table Web 2" w:semiHidden="1" w:unhideWhenUsed="1"/>
-    <w:lsdException w:name="Table Web 3" w:semiHidden="1" w:unhideWhenUsed="1"/>
-    <w:lsdException w:name="Balloon Text" w:semiHidden="1" w:unhideWhenUsed="1"/>
-    <w:lsdException w:name="Table Grid" w:uiPriority="59"/>
-    <w:lsdException w:name="Table Theme" w:semiHidden="1" w:unhideWhenUsed="1"/>
-    <w:lsdException w:name="Placeholder Text" w:semiHidden="1"/>
-    <w:lsdException w:name="No Spacing" w:uiPriority="1" w:qFormat="1"/>
-    <w:lsdException w:name="Light Shading" w:uiPriority="60"/>
-    <w:lsdException w:name="Light List" w:uiPriority="61"/>
-    <w:lsdException w:name="Light Grid" w:uiPriority="62"/>
-    <w:lsdException w:name="Medium Shading 1" w:uiPriority="63"/>
-    <w:lsdException w:name="Medium Shading 2" w:uiPriority="64"/>
-    <w:lsdException w:name="Medium List 1" w:uiPriority="65"/>
-    <w:lsdException w:name="Medium List 2" w:uiPriority="66"/>
-    <w:lsdException w:name="Medium Grid 1" w:uiPriority="67"/>
-    <w:lsdException w:name="Medium Grid 2" w:uiPriority="68"/>
-    <w:lsdException w:name="Medium Grid 3" w:uiPriority="69"/>
-    <w:lsdException w:name="Dark List" w:uiPriority="70"/>
-    <w:lsdException w:name="Colorful Shading" w:uiPriority="71"/>
-    <w:lsdException w:name="Colorful List" w:uiPriority="72"/>
-    <w:lsdException w:name="Colorful Grid" w:uiPriority="73"/>
-    <w:lsdException w:name="Light Shading Accent 1" w:uiPriority="60"/>
-    <w:lsdException w:name="Light List Accent 1" w:uiPriority="61"/>
-    <w:lsdException w:name="Light Grid Accent 1" w:uiPriority="62"/>
-    <w:lsdException w:name="Medium Shading 1 Accent 1" w:uiPriority="63"/>
-    <w:lsdException w:name="Medium Shading 2 Accent 1" w:uiPriority="64"/>
-    <w:lsdException w:name="Medium List 1 Accent 1" w:uiPriority="65"/>
-    <w:lsdException w:name="Revision" w:semiHidden="1"/>
-    <w:lsdException w:name="List Paragraph" w:uiPriority="34" w:qFormat="1"/>
-    <w:lsdException w:name="Quote" w:uiPriority="29" w:qFormat="1"/>
-    <w:lsdException w:name="Intense Quote" w:uiPriority="30" w:qFormat="1"/>
-    <w:lsdException w:name="Medium List 2 Accent 1" w:uiPriority="66"/>
-    <w:lsdException w:name="Medium Grid 1 Accent 1" w:uiPriority="67"/>
-    <w:lsdException w:name="Medium Grid 2 Accent 1" w:uiPriority="68"/>
-    <w:lsdException w:name="Medium Grid 3 Accent 1" w:uiPriority="69"/>
-    <w:lsdException w:name="Dark List Accent 1" w:uiPriority="70"/>
-    <w:lsdException w:name="Colorful Shading Accent 1" w:uiPriority="71"/>
-    <w:lsdException w:name="Colorful List Accent 1" w:uiPriority="72"/>
-    <w:lsdException w:name="Colorful Grid Accent 1" w:uiPriority="73"/>
-    <w:lsdException w:name="Light Shading Accent 2" w:uiPriority="60"/>
-    <w:lsdException w:name="Light List Accent 2" w:uiPriority="61"/>
-    <w:lsdException w:name="Light Grid Accent 2" w:uiPriority="62"/>
-    <w:lsdException w:name="Medium Shading 1 Accent 2" w:uiPriority="63"/>
-    <w:lsdException w:name="Medium Shading 2 Accent 2" w:uiPriority="64"/>
-    <w:lsdException w:name="Medium List 1 Accent 2" w:uiPriority="65"/>
-    <w:lsdException w:name="Medium List 2 Accent 2" w:uiPriority="66"/>
-    <w:lsdException w:name="Medium Grid 1 Accent 2" w:uiPriority="67"/>
-    <w:lsdException w:name="Medium Grid 2 Accent 2" w:uiPriority="68"/>
-    <w:lsdException w:name="Medium Grid 3 Accent 2" w:uiPriority="69"/>
-    <w:lsdException w:name="Dark List Accent 2" w:uiPriority="70"/>
-    <w:lsdException w:name="Colorful Shading Accent 2" w:uiPriority="71"/>
-    <w:lsdException w:name="Colorful List Accent 2" w:uiPriority="72"/>
-    <w:lsdException w:name="Colorful Grid Accent 2" w:uiPriority="73"/>
-    <w:lsdException w:name="Light Shading Accent 3" w:uiPriority="60"/>
-    <w:lsdException w:name="Light List Accent 3" w:uiPriority="61"/>
-    <w:lsdException w:name="Light Grid Accent 3" w:uiPriority="62"/>
-    <w:lsdException w:name="Medium Shading 1 Accent 3" w:uiPriority="63"/>
-    <w:lsdException w:name="Medium Shading 2 Accent 3" w:uiPriority="64"/>
-    <w:lsdException w:name="Medium List 1 Accent 3" w:uiPriority="65"/>
-    <w:lsdException w:name="Medium List 2 Accent 3" w:uiPriority="66"/>
-    <w:lsdException w:name="Medium Grid 1 Accent 3" w:uiPriority="67"/>
-    <w:lsdException w:name="Medium Grid 2 Accent 3" w:uiPriority="68"/>
-    <w:lsdException w:name="Medium Grid 3 Accent 3" w:uiPriority="69"/>
-    <w:lsdException w:name="Dark List Accent 3" w:uiPriority="70"/>
-    <w:lsdException w:name="Colorful Shading Accent 3" w:uiPriority="71"/>
-    <w:lsdException w:name="Colorful List Accent 3" w:uiPriority="72"/>
-    <w:lsdException w:name="Colorful Grid Accent 3" w:uiPriority="73"/>
-    <w:lsdException w:name="Light Shading Accent 4" w:uiPriority="60"/>
-    <w:lsdException w:name="Light List Accent 4" w:uiPriority="61"/>
-    <w:lsdException w:name="Light Grid Accent 4" w:uiPriority="62"/>
-    <w:lsdException w:name="Medium Shading 1 Accent 4" w:uiPriority="63"/>
-    <w:lsdException w:name="Medium Shading 2 Accent 4" w:uiPriority="64"/>
-    <w:lsdException w:name="Medium List 1 Accent 4" w:uiPriority="65"/>
-    <w:lsdException w:name="Medium List 2 Accent 4" w:uiPriority="66"/>
-    <w:lsdException w:name="Medium Grid 1 Accent 4" w:uiPriority="67"/>
-    <w:lsdException w:name="Medium Grid 2 Accent 4" w:uiPriority="68"/>
-    <w:lsdException w:name="Medium Grid 3 Accent 4" w:uiPriority="69"/>
-    <w:lsdException w:name="Dark List Accent 4" w:uiPriority="70"/>
-    <w:lsdException w:name="Colorful Shading Accent 4" w:uiPriority="71"/>
-    <w:lsdException w:name="Colorful List Accent 4" w:uiPriority="72"/>
-    <w:lsdException w:name="Colorful Grid Accent 4" w:uiPriority="73"/>
-    <w:lsdException w:name="Light Shading Accent 5" w:uiPriority="60"/>
-    <w:lsdException w:name="Light List Accent 5" w:uiPriority="61"/>
-    <w:lsdException w:name="Light Grid Accent 5" w:uiPriority="62"/>
-    <w:lsdException w:name="Medium Shading 1 Accent 5" w:uiPriority="63"/>
-    <w:lsdException w:name="Medium Shading 2 Accent 5" w:uiPriority="64"/>
-    <w:lsdException w:name="Medium List 1 Accent 5" w:uiPriority="65"/>
-    <w:lsdException w:name="Medium List 2 Accent 5" w:uiPriority="66"/>
-    <w:lsdException w:name="Medium Grid 1 Accent 5" w:uiPriority="67"/>
-    <w:lsdException w:name="Medium Grid 2 Accent 5" w:uiPriority="68"/>
-    <w:lsdException w:name="Medium Grid 3 Accent 5" w:uiPriority="69"/>
-    <w:lsdException w:name="Dark List Accent 5" w:uiPriority="70"/>
-    <w:lsdException w:name="Colorful Shading Accent 5" w:uiPriority="71"/>
-    <w:lsdException w:name="Colorful List Accent 5" w:uiPriority="72"/>
-    <w:lsdException w:name="Colorful Grid Accent 5" w:uiPriority="73"/>
-    <w:lsdException w:name="Light Shading Accent 6" w:uiPriority="60"/>
-    <w:lsdException w:name="Light List Accent 6" w:uiPriority="61"/>
-    <w:lsdException w:name="Light Grid Accent 6" w:uiPriority="62"/>
-    <w:lsdException w:name="Medium Shading 1 Accent 6" w:uiPriority="63"/>
-    <w:lsdException w:name="Medium Shading 2 Accent 6" w:uiPriority="64"/>
-    <w:lsdException w:name="Medium List 1 Accent 6" w:uiPriority="65"/>
-    <w:lsdException w:name="Medium List 2 Accent 6" w:uiPriority="66"/>
-    <w:lsdException w:name="Medium Grid 1 Accent 6" w:uiPriority="67"/>
-    <w:lsdException w:name="Medium Grid 2 Accent 6" w:uiPriority="68"/>
-    <w:lsdException w:name="Medium Grid 3 Accent 6" w:uiPriority="69"/>
-    <w:lsdException w:name="Dark List Accent 6" w:uiPriority="70"/>
-    <w:lsdException w:name="Colorful Shading Accent 6" w:uiPriority="71"/>
-    <w:lsdException w:name="Colorful List Accent 6" w:uiPriority="72"/>
-    <w:lsdException w:name="Colorful Grid Accent 6" w:uiPriority="73"/>
-    <w:lsdException w:name="Subtle Emphasis" w:uiPriority="19" w:qFormat="1"/>
-    <w:lsdException w:name="Intense Emphasis" w:uiPriority="21" w:qFormat="1"/>
-    <w:lsdException w:name="Subtle Reference" w:uiPriority="31" w:qFormat="1"/>
-    <w:lsdException w:name="Intense Reference" w:uiPriority="32" w:qFormat="1"/>
-    <w:lsdException w:name="Book Title" w:uiPriority="33" w:qFormat="1"/>
-    <w:lsdException w:name="Bibliography" w:semiHidden="1" w:uiPriority="37" w:unhideWhenUsed="1"/>
-    <w:lsdException w:name="TOC Heading" w:semiHidden="1" w:uiPriority="39" w:unhideWhenUsed="1" w:qFormat="1"/>
-    <w:lsdException w:name="Plain Table 1" w:uiPriority="41"/>
-    <w:lsdException w:name="Plain Table 2" w:uiPriority="42"/>
-    <w:lsdException w:name="Plain Table 3" w:uiPriority="43"/>
-    <w:lsdException w:name="Plain Table 4" w:uiPriority="44"/>
-    <w:lsdException w:name="Plain Table 5" w:uiPriority="45"/>
-    <w:lsdException w:name="Grid Table Light" w:uiPriority="40"/>
-    <w:lsdException w:name="Grid Table 1 Light" w:uiPriority="46"/>
-    <w:lsdException w:name="Grid Table 2" w:uiPriority="47"/>
-    <w:lsdException w:name="Grid Table 3" w:uiPriority="48"/>
-    <w:lsdException w:name="Grid Table 4" w:uiPriority="49"/>
-    <w:lsdException w:name="Grid Table 5 Dark" w:uiPriority="50"/>
-    <w:lsdException w:name="Grid Table 6 Colorful" w:uiPriority="51"/>
-    <w:lsdException w:name="Grid Table 7 Colorful" w:uiPriority="52"/>
-    <w:lsdException w:name="Grid Table 1 Light Accent 1" w:uiPriority="46"/>
-    <w:lsdException w:name="Grid Table 2 Accent 1" w:uiPriority="47"/>
-    <w:lsdException w:name="Grid Table 3 Accent 1" w:uiPriority="48"/>
-    <w:lsdException w:name="Grid Table 4 Accent 1" w:uiPriority="49"/>
-    <w:lsdException w:name="Grid Table 5 Dark Accent 1" w:uiPriority="50"/>
-    <w:lsdException w:name="Grid Table 6 Colorful Accent 1" w:uiPriority="51"/>
-    <w:lsdException w:name="Grid Table 7 Colorful Accent 1" w:uiPriority="52"/>
-    <w:lsdException w:name="Grid Table 1 Light Accent 2" w:uiPriority="46"/>
-    <w:lsdException w:name="Grid Table 2 Accent 2" w:uiPriority="47"/>
-    <w:lsdException w:name="Grid Table 3 Accent 2" w:uiPriority="48"/>
-    <w:lsdException w:name="Grid Table 4 Accent 2" w:uiPriority="49"/>
-    <w:lsdException w:name="Grid Table 5 Dark Accent 2" w:uiPriority="50"/>
-    <w:lsdException w:name="Grid Table 6 Colorful Accent 2" w:uiPriority="51"/>
-    <w:lsdException w:name="Grid Table 7 Colorful Accent 2" w:uiPriority="52"/>
-    <w:lsdException w:name="Grid Table 1 Light Accent 3" w:uiPriority="46"/>
-    <w:lsdException w:name="Grid Table 2 Accent 3" w:uiPriority="47"/>
-    <w:lsdException w:name="Grid Table 3 Accent 3" w:uiPriority="48"/>
-    <w:lsdException w:name="Grid Table 4 Accent 3" w:uiPriority="49"/>
-    <w:lsdException w:name="Grid Table 5 Dark Accent 3" w:uiPriority="50"/>
-    <w:lsdException w:name="Grid Table 6 Colorful Accent 3" w:uiPriority="51"/>
-    <w:lsdException w:name="Grid Table 7 Colorful Accent 3" w:uiPriority="52"/>
-    <w:lsdException w:name="Grid Table 1 Light Accent 4" w:uiPriority="46"/>
-    <w:lsdException w:name="Grid Table 2 Accent 4" w:uiPriority="47"/>
-    <w:lsdException w:name="Grid Table 3 Accent 4" w:uiPriority="48"/>
-    <w:lsdException w:name="Grid Table 4 Accent 4" w:uiPriority="49"/>
-    <w:lsdException w:name="Grid Table 5 Dark Accent 4" w:uiPriority="50"/>
-    <w:lsdException w:name="Grid Table 6 Colorful Accent 4" w:uiPriority="51"/>
-    <w:lsdException w:name="Grid Table 7 Colorful Accent 4" w:uiPriority="52"/>
-    <w:lsdException w:name="Grid Table 1 Light Accent 5" w:uiPriority="46"/>
-    <w:lsdException w:name="Grid Table 2 Accent 5" w:uiPriority="47"/>
-    <w:lsdException w:name="Grid Table 3 Accent 5" w:uiPriority="48"/>
-    <w:lsdException w:name="Grid Table 4 Accent 5" w:uiPriority="49"/>
-    <w:lsdException w:name="Grid Table 5 Dark Accent 5" w:uiPriority="50"/>
-    <w:lsdException w:name="Grid Table 6 Colorful Accent 5" w:uiPriority="51"/>
-    <w:lsdException w:name="Grid Table 7 Colorful Accent 5" w:uiPriority="52"/>
-    <w:lsdException w:name="Grid Table 1 Light Accent 6" w:uiPriority="46"/>
-    <w:lsdException w:name="Grid Table 2 Accent 6" w:uiPriority="47"/>
-    <w:lsdException w:name="Grid Table 3 Accent 6" w:uiPriority="48"/>
-    <w:lsdException w:name="Grid Table 4 Accent 6" w:uiPriority="49"/>
-    <w:lsdException w:name="Grid Table 5 Dark Accent 6" w:uiPriority="50"/>
-    <w:lsdException w:name="Grid Table 6 Colorful Accent 6" w:uiPriority="51"/>
-    <w:lsdException w:name="Grid Table 7 Colorful Accent 6" w:uiPriority="52"/>
-    <w:lsdException w:name="List Table 1 Light" w:uiPriority="46"/>
-    <w:lsdException w:name="List Table 2" w:uiPriority="47"/>
-    <w:lsdException w:name="List Table 3" w:uiPriority="48"/>
-    <w:lsdException w:name="List Table 4" w:uiPriority="49"/>
-    <w:lsdException w:name="List Table 5 Dark" w:uiPriority="50"/>
-    <w:lsdException w:name="List Table 6 Colorful" w:uiPriority="51"/>
-    <w:lsdException w:name="List Table 7 Colorful" w:uiPriority="52"/>
-    <w:lsdException w:name="List Table 1 Light Accent 1" w:uiPriority="46"/>
-    <w:lsdException w:name="List Table 2 Accent 1" w:uiPriority="47"/>
-    <w:lsdException w:name="List Table 3 Accent 1" w:uiPriority="48"/>
-    <w:lsdException w:name="List Table 4 Accent 1" w:uiPriority="49"/>
-    <w:lsdException w:name="List Table 5 Dark Accent 1" w:uiPriority="50"/>
-    <w:lsdException w:name="List Table 6 Colorful Accent 1" w:uiPriority="51"/>
-    <w:lsdException w:name="List Table 7 Colorful Accent 1" w:uiPriority="52"/>
-    <w:lsdException w:name="List Table 1 Light Accent 2" w:uiPriority="46"/>
-    <w:lsdException w:name="List Table 2 Accent 2" w:uiPriority="47"/>
-    <w:lsdException w:name="List Table 3 Accent 2" w:uiPriority="48"/>
-    <w:lsdException w:name="List Table 4 Accent 2" w:uiPriority="49"/>
-    <w:lsdException w:name="List Table 5 Dark Accent 2" w:uiPriority="50"/>
-    <w:lsdException w:name="List Table 6 Colorful Accent 2" w:uiPriority="51"/>
-    <w:lsdException w:name="List Table 7 Colorful Accent 2" w:uiPriority="52"/>
-    <w:lsdException w:name="List Table 1 Light Accent 3" w:uiPriority="46"/>
-    <w:lsdException w:name="List Table 2 Accent 3" w:uiPriority="47"/>
-    <w:lsdException w:name="List Table 3 Accent 3" w:uiPriority="48"/>
-    <w:lsdException w:name="List Table 4 Accent 3" w:uiPriority="49"/>
-    <w:lsdException w:name="List Table 5 Dark Accent 3" w:uiPriority="50"/>
-    <w:lsdException w:name="List Table 6 Colorful Accent 3" w:uiPriority="51"/>
-    <w:lsdException w:name="List Table 7 Colorful Accent 3" w:uiPriority="52"/>
-    <w:lsdException w:name="List Table 1 Light Accent 4" w:uiPriority="46"/>
-    <w:lsdException w:name="List Table 2 Accent 4" w:uiPriority="47"/>
-    <w:lsdException w:name="List Table 3 Accent 4" w:uiPriority="48"/>
-    <w:lsdException w:name="List Table 4 Accent 4" w:uiPriority="49"/>
-    <w:lsdException w:name="List Table 5 Dark Accent 4" w:uiPriority="50"/>
-    <w:lsdException w:name="List Table 6 Colorful Accent 4" w:uiPriority="51"/>
-    <w:lsdException w:name="List Table 7 Colorful Accent 4" w:uiPriority="52"/>
-    <w:lsdException w:name="List Table 1 Light Accent 5" w:uiPriority="46"/>
-    <w:lsdException w:name="List Table 2 Accent 5" w:uiPriority="47"/>
-    <w:lsdException w:name="List Table 3 Accent 5" w:uiPriority="48"/>
-    <w:lsdException w:name="List Table 4 Accent 5" w:uiPriority="49"/>
-    <w:lsdException w:name="List Table 5 Dark Accent 5" w:uiPriority="50"/>
-    <w:lsdException w:name="List Table 6 Colorful Accent 5" w:uiPriority="51"/>
-    <w:lsdException w:name="List Table 7 Colorful Accent 5" w:uiPriority="52"/>
-    <w:lsdException w:name="List Table 1 Light Accent 6" w:uiPriority="46"/>
-    <w:lsdException w:name="List Table 2 Accent 6" w:uiPriority="47"/>
-    <w:lsdException w:name="List Table 3 Accent 6" w:uiPriority="48"/>
-    <w:lsdException w:name="List Table 4 Accent 6" w:uiPriority="49"/>
-    <w:lsdException w:name="List Table 5 Dark Accent 6" w:uiPriority="50"/>
-    <w:lsdException w:name="List Table 6 Colorful Accent 6" w:uiPriority="51"/>
-    <w:lsdException w:name="List Table 7 Colorful Accent 6" w:uiPriority="52"/>
-    <w:lsdException w:name="Mention" w:semiHidden="1" w:unhideWhenUsed="1"/>
-    <w:lsdException w:name="Smart Hyperlink" w:semiHidden="1" w:unhideWhenUsed="1"/>
-    <w:lsdException w:name="Hashtag" w:semiHidden="1" w:unhideWhenUsed="1"/>
-    <w:lsdException w:name="Unresolved Mention" w:semiHidden="1" w:unhideWhenUsed="1"/>
-    <w:lsdException w:name="Smart Link" w:semiHidden="1" w:unhideWhenUsed="1"/>
+  <w:latentStyles w:defLockedState="0" w:defUIPriority="99" w:defSemiHidden="1" w:defUnhideWhenUsed="1" w:defQFormat="0" w:count="267">
+    <w:lsdException w:name="Normal" w:semiHidden="0" w:uiPriority="0" w:unhideWhenUsed="0" w:qFormat="1"/>
+    <w:lsdException w:name="heading 1" w:semiHidden="0" w:uiPriority="9" w:unhideWhenUsed="0" w:qFormat="1"/>
+    <w:lsdException w:name="heading 2" w:uiPriority="9" w:qFormat="1"/>
+    <w:lsdException w:name="heading 3" w:uiPriority="9" w:qFormat="1"/>
+    <w:lsdException w:name="heading 4" w:uiPriority="9" w:qFormat="1"/>
+    <w:lsdException w:name="heading 5" w:uiPriority="9" w:qFormat="1"/>
+    <w:lsdException w:name="heading 6" w:uiPriority="9" w:qFormat="1"/>
+    <w:lsdException w:name="heading 7" w:uiPriority="9" w:qFormat="1"/>
+    <w:lsdException w:name="heading 8" w:uiPriority="9" w:qFormat="1"/>
+    <w:lsdException w:name="heading 9" w:uiPriority="9" w:qFormat="1"/>
+    <w:lsdException w:name="toc 1" w:uiPriority="39"/>
+    <w:lsdException w:name="toc 2" w:uiPriority="39"/>
+    <w:lsdException w:name="toc 3" w:uiPriority="39"/>
+    <w:lsdException w:name="toc 4" w:uiPriority="39"/>
+    <w:lsdException w:name="toc 5" w:uiPriority="39"/>
+    <w:lsdException w:name="toc 6" w:uiPriority="39"/>
+    <w:lsdException w:name="toc 7" w:uiPriority="39"/>
+    <w:lsdException w:name="toc 8" w:uiPriority="39"/>
+    <w:lsdException w:name="toc 9" w:uiPriority="39"/>
+    <w:lsdException w:name="caption" w:uiPriority="35" w:qFormat="1"/>
+    <w:lsdException w:name="Title" w:semiHidden="0" w:uiPriority="10" w:unhideWhenUsed="0" w:qFormat="1"/>
+    <w:lsdException w:name="Default Paragraph Font" w:uiPriority="1"/>
+    <w:lsdException w:name="Subtitle" w:semiHidden="0" w:uiPriority="11" w:unhideWhenUsed="0" w:qFormat="1"/>
+    <w:lsdException w:name="Strong" w:semiHidden="0" w:uiPriority="22" w:unhideWhenUsed="0" w:qFormat="1"/>
+    <w:lsdException w:name="Emphasis" w:semiHidden="0" w:uiPriority="20" w:unhideWhenUsed="0" w:qFormat="1"/>
+    <w:lsdException w:name="Table Grid" w:semiHidden="0" w:uiPriority="59" w:unhideWhenUsed="0"/>
+    <w:lsdException w:name="Placeholder Text" w:unhideWhenUsed="0"/>
+    <w:lsdException w:name="No Spacing" w:semiHidden="0" w:uiPriority="1" w:unhideWhenUsed="0" w:qFormat="1"/>
+    <w:lsdException w:name="Light Shading" w:semiHidden="0" w:uiPriority="60" w:unhideWhenUsed="0"/>
+    <w:lsdException w:name="Light List" w:semiHidden="0" w:uiPriority="61" w:unhideWhenUsed="0"/>
+    <w:lsdException w:name="Light Grid" w:semiHidden="0" w:uiPriority="62" w:unhideWhenUsed="0"/>
+    <w:lsdException w:name="Medium Shading 1" w:semiHidden="0" w:uiPriority="63" w:unhideWhenUsed="0"/>
+    <w:lsdException w:name="Medium Shading 2" w:semiHidden="0" w:uiPriority="64" w:unhideWhenUsed="0"/>
+    <w:lsdException w:name="Medium List 1" w:semiHidden="0" w:uiPriority="65" w:unhideWhenUsed="0"/>
+    <w:lsdException w:name="Medium List 2" w:semiHidden="0" w:uiPriority="66" w:unhideWhenUsed="0"/>
+    <w:lsdException w:name="Medium Grid 1" w:semiHidden="0" w:uiPriority="67" w:unhideWhenUsed="0"/>
+    <w:lsdException w:name="Medium Grid 2" w:semiHidden="0" w:uiPriority="68" w:unhideWhenUsed="0"/>
+    <w:lsdException w:name="Medium Grid 3" w:semiHidden="0" w:uiPriority="69" w:unhideWhenUsed="0"/>
+    <w:lsdException w:name="Dark List" w:semiHidden="0" w:uiPriority="70" w:unhideWhenUsed="0"/>
+    <w:lsdException w:name="Colorful Shading" w:semiHidden="0" w:uiPriority="71" w:unhideWhenUsed="0"/>
+    <w:lsdException w:name="Colorful List" w:semiHidden="0" w:uiPriority="72" w:unhideWhenUsed="0"/>
+    <w:lsdException w:name="Colorful Grid" w:semiHidden="0" w:uiPriority="73" w:unhideWhenUsed="0"/>
+    <w:lsdException w:name="Light Shading Accent 1" w:semiHidden="0" w:uiPriority="60" w:unhideWhenUsed="0"/>
+    <w:lsdException w:name="Light List Accent 1" w:semiHidden="0" w:uiPriority="61" w:unhideWhenUsed="0"/>
+    <w:lsdException w:name="Light Grid Accent 1" w:semiHidden="0" w:uiPriority="62" w:unhideWhenUsed="0"/>
+    <w:lsdException w:name="Medium Shading 1 Accent 1" w:semiHidden="0" w:uiPriority="63" w:unhideWhenUsed="0"/>
+    <w:lsdException w:name="Medium Shading 2 Accent 1" w:semiHidden="0" w:uiPriority="64" w:unhideWhenUsed="0"/>
+    <w:lsdException w:name="Medium List 1 Accent 1" w:semiHidden="0" w:uiPriority="65" w:unhideWhenUsed="0"/>
+    <w:lsdException w:name="Revision" w:unhideWhenUsed="0"/>
+    <w:lsdException w:name="List Paragraph" w:semiHidden="0" w:uiPriority="34" w:unhideWhenUsed="0" w:qFormat="1"/>
+    <w:lsdException w:name="Quote" w:semiHidden="0" w:uiPriority="29" w:unhideWhenUsed="0" w:qFormat="1"/>
+    <w:lsdException w:name="Intense Quote" w:semiHidden="0" w:uiPriority="30" w:unhideWhenUsed="0" w:qFormat="1"/>
+    <w:lsdException w:name="Medium List 2 Accent 1" w:semiHidden="0" w:uiPriority="66" w:unhideWhenUsed="0"/>
+    <w:lsdException w:name="Medium Grid 1 Accent 1" w:semiHidden="0" w:uiPriority="67" w:unhideWhenUsed="0"/>
+    <w:lsdException w:name="Medium Grid 2 Accent 1" w:semiHidden="0" w:uiPriority="68" w:unhideWhenUsed="0"/>
+    <w:lsdException w:name="Medium Grid 3 Accent 1" w:semiHidden="0" w:uiPriority="69" w:unhideWhenUsed="0"/>
+    <w:lsdException w:name="Dark List Accent 1" w:semiHidden="0" w:uiPriority="70" w:unhideWhenUsed="0"/>
+    <w:lsdException w:name="Colorful Shading Accent 1" w:semiHidden="0" w:uiPriority="71" w:unhideWhenUsed="0"/>
+    <w:lsdException w:name="Colorful List Accent 1" w:semiHidden="0" w:uiPriority="72" w:unhideWhenUsed="0"/>
+    <w:lsdException w:name="Colorful Grid Accent 1" w:semiHidden="0" w:uiPriority="73" w:unhideWhenUsed="0"/>
+    <w:lsdException w:name="Light Shading Accent 2" w:semiHidden="0" w:uiPriority="60" w:unhideWhenUsed="0"/>
+    <w:lsdException w:name="Light List Accent 2" w:semiHidden="0" w:uiPriority="61" w:unhideWhenUsed="0"/>
+    <w:lsdException w:name="Light Grid Accent 2" w:semiHidden="0" w:uiPriority="62" w:unhideWhenUsed="0"/>
+    <w:lsdException w:name="Medium Shading 1 Accent 2" w:semiHidden="0" w:uiPriority="63" w:unhideWhenUsed="0"/>
+    <w:lsdException w:name="Medium Shading 2 Accent 2" w:semiHidden="0" w:uiPriority="64" w:unhideWhenUsed="0"/>
+    <w:lsdException w:name="Medium List 1 Accent 2" w:semiHidden="0" w:uiPriority="65" w:unhideWhenUsed="0"/>
+    <w:lsdException w:name="Medium List 2 Accent 2" w:semiHidden="0" w:uiPriority="66" w:unhideWhenUsed="0"/>
+    <w:lsdException w:name="Medium Grid 1 Accent 2" w:semiHidden="0" w:uiPriority="67" w:unhideWhenUsed="0"/>
+    <w:lsdException w:name="Medium Grid 2 Accent 2" w:semiHidden="0" w:uiPriority="68" w:unhideWhenUsed="0"/>
+    <w:lsdException w:name="Medium Grid 3 Accent 2" w:semiHidden="0" w:uiPriority="69" w:unhideWhenUsed="0"/>
+    <w:lsdException w:name="Dark List Accent 2" w:semiHidden="0" w:uiPriority="70" w:unhideWhenUsed="0"/>
+    <w:lsdException w:name="Colorful Shading Accent 2" w:semiHidden="0" w:uiPriority="71" w:unhideWhenUsed="0"/>
+    <w:lsdException w:name="Colorful List Accent 2" w:semiHidden="0" w:uiPriority="72" w:unhideWhenUsed="0"/>
+    <w:lsdException w:name="Colorful Grid Accent 2" w:semiHidden="0" w:uiPriority="73" w:unhideWhenUsed="0"/>
+    <w:lsdException w:name="Light Shading Accent 3" w:semiHidden="0" w:uiPriority="60" w:unhideWhenUsed="0"/>
+    <w:lsdException w:name="Light List Accent 3" w:semiHidden="0" w:uiPriority="61" w:unhideWhenUsed="0"/>
+    <w:lsdException w:name="Light Grid Accent 3" w:semiHidden="0" w:uiPriority="62" w:unhideWhenUsed="0"/>
+    <w:lsdException w:name="Medium Shading 1 Accent 3" w:semiHidden="0" w:uiPriority="63" w:unhideWhenUsed="0"/>
+    <w:lsdException w:name="Medium Shading 2 Accent 3" w:semiHidden="0" w:uiPriority="64" w:unhideWhenUsed="0"/>
+    <w:lsdException w:name="Medium List 1 Accent 3" w:semiHidden="0" w:uiPriority="65" w:unhideWhenUsed="0"/>
+    <w:lsdException w:name="Medium List 2 Accent 3" w:semiHidden="0" w:uiPriority="66" w:unhideWhenUsed="0"/>
+    <w:lsdException w:name="Medium Grid 1 Accent 3" w:semiHidden="0" w:uiPriority="67" w:unhideWhenUsed="0"/>
+    <w:lsdException w:name="Medium Grid 2 Accent 3" w:semiHidden="0" w:uiPriority="68" w:unhideWhenUsed="0"/>
+    <w:lsdException w:name="Medium Grid 3 Accent 3" w:semiHidden="0" w:uiPriority="69" w:unhideWhenUsed="0"/>
+    <w:lsdException w:name="Dark List Accent 3" w:semiHidden="0" w:uiPriority="70" w:unhideWhenUsed="0"/>
+    <w:lsdException w:name="Colorful Shading Accent 3" w:semiHidden="0" w:uiPriority="71" w:unhideWhenUsed="0"/>
+    <w:lsdException w:name="Colorful List Accent 3" w:semiHidden="0" w:uiPriority="72" w:unhideWhenUsed="0"/>
+    <w:lsdException w:name="Colorful Grid Accent 3" w:semiHidden="0" w:uiPriority="73" w:unhideWhenUsed="0"/>
+    <w:lsdException w:name="Light Shading Accent 4" w:semiHidden="0" w:uiPriority="60" w:unhideWhenUsed="0"/>
+    <w:lsdException w:name="Light List Accent 4" w:semiHidden="0" w:uiPriority="61" w:unhideWhenUsed="0"/>
+    <w:lsdException w:name="Light Grid Accent 4" w:semiHidden="0" w:uiPriority="62" w:unhideWhenUsed="0"/>
+    <w:lsdException w:name="Medium Shading 1 Accent 4" w:semiHidden="0" w:uiPriority="63" w:unhideWhenUsed="0"/>
+    <w:lsdException w:name="Medium Shading 2 Accent 4" w:semiHidden="0" w:uiPriority="64" w:unhideWhenUsed="0"/>
+    <w:lsdException w:name="Medium List 1 Accent 4" w:semiHidden="0" w:uiPriority="65" w:unhideWhenUsed="0"/>
+    <w:lsdException w:name="Medium List 2 Accent 4" w:semiHidden="0" w:uiPriority="66" w:unhideWhenUsed="0"/>
+    <w:lsdException w:name="Medium Grid 1 Accent 4" w:semiHidden="0" w:uiPriority="67" w:unhideWhenUsed="0"/>
+    <w:lsdException w:name="Medium Grid 2 Accent 4" w:semiHidden="0" w:uiPriority="68" w:unhideWhenUsed="0"/>
+    <w:lsdException w:name="Medium Grid 3 Accent 4" w:semiHidden="0" w:uiPriority="69" w:unhideWhenUsed="0"/>
+    <w:lsdException w:name="Dark List Accent 4" w:semiHidden="0" w:uiPriority="70" w:unhideWhenUsed="0"/>
+    <w:lsdException w:name="Colorful Shading Accent 4" w:semiHidden="0" w:uiPriority="71" w:unhideWhenUsed="0"/>
+    <w:lsdException w:name="Colorful List Accent 4" w:semiHidden="0" w:uiPriority="72" w:unhideWhenUsed="0"/>
+    <w:lsdException w:name="Colorful Grid Accent 4" w:semiHidden="0" w:uiPriority="73" w:unhideWhenUsed="0"/>
+    <w:lsdException w:name="Light Shading Accent 5" w:semiHidden="0" w:uiPriority="60" w:unhideWhenUsed="0"/>
+    <w:lsdException w:name="Light List Accent 5" w:semiHidden="0" w:uiPriority="61" w:unhideWhenUsed="0"/>
+    <w:lsdException w:name="Light Grid Accent 5" w:semiHidden="0" w:uiPriority="62" w:unhideWhenUsed="0"/>
+    <w:lsdException w:name="Medium Shading 1 Accent 5" w:semiHidden="0" w:uiPriority="63" w:unhideWhenUsed="0"/>
+    <w:lsdException w:name="Medium Shading 2 Accent 5" w:semiHidden="0" w:uiPriority="64" w:unhideWhenUsed="0"/>
+    <w:lsdException w:name="Medium List 1 Accent 5" w:semiHidden="0" w:uiPriority="65" w:unhideWhenUsed="0"/>
+    <w:lsdException w:name="Medium List 2 Accent 5" w:semiHidden="0" w:uiPriority="66" w:unhideWhenUsed="0"/>
+    <w:lsdException w:name="Medium Grid 1 Accent 5" w:semiHidden="0" w:uiPriority="67" w:unhideWhenUsed="0"/>
+    <w:lsdException w:name="Medium Grid 2 Accent 5" w:semiHidden="0" w:uiPriority="68" w:unhideWhenUsed="0"/>
+    <w:lsdException w:name="Medium Grid 3 Accent 5" w:semiHidden="0" w:uiPriority="69" w:unhideWhenUsed="0"/>
+    <w:lsdException w:name="Dark List Accent 5" w:semiHidden="0" w:uiPriority="70" w:unhideWhenUsed="0"/>
+    <w:lsdException w:name="Colorful Shading Accent 5" w:semiHidden="0" w:uiPriority="71" w:unhideWhenUsed="0"/>
+    <w:lsdException w:name="Colorful List Accent 5" w:semiHidden="0" w:uiPriority="72" w:unhideWhenUsed="0"/>
+    <w:lsdException w:name="Colorful Grid Accent 5" w:semiHidden="0" w:uiPriority="73" w:unhideWhenUsed="0"/>
+    <w:lsdException w:name="Light Shading Accent 6" w:semiHidden="0" w:uiPriority="60" w:unhideWhenUsed="0"/>
+    <w:lsdException w:name="Light List Accent 6" w:semiHidden="0" w:uiPriority="61" w:unhideWhenUsed="0"/>
+    <w:lsdException w:name="Light Grid Accent 6" w:semiHidden="0" w:uiPriority="62" w:unhideWhenUsed="0"/>
+    <w:lsdException w:name="Medium Shading 1 Accent 6" w:semiHidden="0" w:uiPriority="63" w:unhideWhenUsed="0"/>
+    <w:lsdException w:name="Medium Shading 2 Accent 6" w:semiHidden="0" w:uiPriority="64" w:unhideWhenUsed="0"/>
+    <w:lsdException w:name="Medium List 1 Accent 6" w:semiHidden="0" w:uiPriority="65" w:unhideWhenUsed="0"/>
+    <w:lsdException w:name="Medium List 2 Accent 6" w:semiHidden="0" w:uiPriority="66" w:unhideWhenUsed="0"/>
+    <w:lsdException w:name="Medium Grid 1 Accent 6" w:semiHidden="0" w:uiPriority="67" w:unhideWhenUsed="0"/>
+    <w:lsdException w:name="Medium Grid 2 Accent 6" w:semiHidden="0" w:uiPriority="68" w:unhideWhenUsed="0"/>
+    <w:lsdException w:name="Medium Grid 3 Accent 6" w:semiHidden="0" w:uiPriority="69" w:unhideWhenUsed="0"/>
+    <w:lsdException w:name="Dark List Accent 6" w:semiHidden="0" w:uiPriority="70" w:unhideWhenUsed="0"/>
+    <w:lsdException w:name="Colorful Shading Accent 6" w:semiHidden="0" w:uiPriority="71" w:unhideWhenUsed="0"/>
+    <w:lsdException w:name="Colorful List Accent 6" w:semiHidden="0" w:uiPriority="72" w:unhideWhenUsed="0"/>
+    <w:lsdException w:name="Colorful Grid Accent 6" w:semiHidden="0" w:uiPriority="73" w:unhideWhenUsed="0"/>
+    <w:lsdException w:name="Subtle Emphasis" w:semiHidden="0" w:uiPriority="19" w:unhideWhenUsed="0" w:qFormat="1"/>
+    <w:lsdException w:name="Intense Emphasis" w:semiHidden="0" w:uiPriority="21" w:unhideWhenUsed="0" w:qFormat="1"/>
+    <w:lsdException w:name="Subtle Reference" w:semiHidden="0" w:uiPriority="31" w:unhideWhenUsed="0" w:qFormat="1"/>
+    <w:lsdException w:name="Intense Reference" w:semiHidden="0" w:uiPriority="32" w:unhideWhenUsed="0" w:qFormat="1"/>
+    <w:lsdException w:name="Book Title" w:semiHidden="0" w:uiPriority="33" w:unhideWhenUsed="0" w:qFormat="1"/>
+    <w:lsdException w:name="Bibliography" w:uiPriority="37"/>
+    <w:lsdException w:name="TOC Heading" w:uiPriority="39" w:qFormat="1"/>
   </w:latentStyles>
   <w:style w:type="paragraph" w:default="1" w:styleId="Normal">
     <w:name w:val="Normal"/>
@@ -2622,6 +2937,27 @@
       <w:lang w:eastAsia="en-US"/>
     </w:rPr>
   </w:style>
+  <w:style w:type="paragraph" w:styleId="Titre5">
+    <w:name w:val="heading 5"/>
+    <w:basedOn w:val="Normal"/>
+    <w:next w:val="Normal"/>
+    <w:link w:val="Titre5Car"/>
+    <w:uiPriority w:val="9"/>
+    <w:semiHidden/>
+    <w:unhideWhenUsed/>
+    <w:qFormat/>
+    <w:rsid w:val="00EE27A1"/>
+    <w:pPr>
+      <w:keepNext/>
+      <w:keepLines/>
+      <w:spacing w:before="200" w:after="0"/>
+      <w:outlineLvl w:val="4"/>
+    </w:pPr>
+    <w:rPr>
+      <w:rFonts w:asciiTheme="majorHAnsi" w:eastAsiaTheme="majorEastAsia" w:hAnsiTheme="majorHAnsi" w:cstheme="majorBidi"/>
+      <w:color w:val="243F60" w:themeColor="accent1" w:themeShade="7F"/>
+    </w:rPr>
+  </w:style>
   <w:style w:type="character" w:default="1" w:styleId="Policepardfaut">
     <w:name w:val="Default Paragraph Font"/>
     <w:uiPriority w:val="1"/>
@@ -2633,6 +2969,7 @@
     <w:uiPriority w:val="99"/>
     <w:semiHidden/>
     <w:unhideWhenUsed/>
+    <w:qFormat/>
     <w:tblPr>
       <w:tblInd w:w="0" w:type="dxa"/>
       <w:tblCellMar>
@@ -2740,6 +3077,90 @@
     <w:rPr>
       <w:b/>
       <w:bCs/>
+    </w:rPr>
+  </w:style>
+  <w:style w:type="character" w:styleId="Lienhypertexte">
+    <w:name w:val="Hyperlink"/>
+    <w:basedOn w:val="Policepardfaut"/>
+    <w:uiPriority w:val="99"/>
+    <w:unhideWhenUsed/>
+    <w:rsid w:val="00396812"/>
+    <w:rPr>
+      <w:color w:val="0000FF" w:themeColor="hyperlink"/>
+      <w:u w:val="single"/>
+    </w:rPr>
+  </w:style>
+  <w:style w:type="character" w:customStyle="1" w:styleId="Titre5Car">
+    <w:name w:val="Titre 5 Car"/>
+    <w:basedOn w:val="Policepardfaut"/>
+    <w:link w:val="Titre5"/>
+    <w:uiPriority w:val="9"/>
+    <w:semiHidden/>
+    <w:rsid w:val="00EE27A1"/>
+    <w:rPr>
+      <w:rFonts w:asciiTheme="majorHAnsi" w:eastAsiaTheme="majorEastAsia" w:hAnsiTheme="majorHAnsi" w:cstheme="majorBidi"/>
+      <w:color w:val="243F60" w:themeColor="accent1" w:themeShade="7F"/>
+    </w:rPr>
+  </w:style>
+  <w:style w:type="paragraph" w:styleId="PrformatHTML">
+    <w:name w:val="HTML Preformatted"/>
+    <w:basedOn w:val="Normal"/>
+    <w:link w:val="PrformatHTMLCar"/>
+    <w:uiPriority w:val="99"/>
+    <w:semiHidden/>
+    <w:unhideWhenUsed/>
+    <w:rsid w:val="00EE27A1"/>
+    <w:pPr>
+      <w:tabs>
+        <w:tab w:val="left" w:pos="916"/>
+        <w:tab w:val="left" w:pos="1832"/>
+        <w:tab w:val="left" w:pos="2748"/>
+        <w:tab w:val="left" w:pos="3664"/>
+        <w:tab w:val="left" w:pos="4580"/>
+        <w:tab w:val="left" w:pos="5496"/>
+        <w:tab w:val="left" w:pos="6412"/>
+        <w:tab w:val="left" w:pos="7328"/>
+        <w:tab w:val="left" w:pos="8244"/>
+        <w:tab w:val="left" w:pos="9160"/>
+        <w:tab w:val="left" w:pos="10076"/>
+        <w:tab w:val="left" w:pos="10992"/>
+        <w:tab w:val="left" w:pos="11908"/>
+        <w:tab w:val="left" w:pos="12824"/>
+        <w:tab w:val="left" w:pos="13740"/>
+        <w:tab w:val="left" w:pos="14656"/>
+      </w:tabs>
+      <w:spacing w:after="0" w:line="240" w:lineRule="auto"/>
+    </w:pPr>
+    <w:rPr>
+      <w:rFonts w:ascii="Courier New" w:eastAsia="Times New Roman" w:hAnsi="Courier New" w:cs="Courier New"/>
+      <w:sz w:val="20"/>
+      <w:szCs w:val="20"/>
+    </w:rPr>
+  </w:style>
+  <w:style w:type="character" w:customStyle="1" w:styleId="PrformatHTMLCar">
+    <w:name w:val="Préformaté HTML Car"/>
+    <w:basedOn w:val="Policepardfaut"/>
+    <w:link w:val="PrformatHTML"/>
+    <w:uiPriority w:val="99"/>
+    <w:semiHidden/>
+    <w:rsid w:val="00EE27A1"/>
+    <w:rPr>
+      <w:rFonts w:ascii="Courier New" w:eastAsia="Times New Roman" w:hAnsi="Courier New" w:cs="Courier New"/>
+      <w:sz w:val="20"/>
+      <w:szCs w:val="20"/>
+    </w:rPr>
+  </w:style>
+  <w:style w:type="character" w:styleId="CodeHTML">
+    <w:name w:val="HTML Code"/>
+    <w:basedOn w:val="Policepardfaut"/>
+    <w:uiPriority w:val="99"/>
+    <w:semiHidden/>
+    <w:unhideWhenUsed/>
+    <w:rsid w:val="00EE27A1"/>
+    <w:rPr>
+      <w:rFonts w:ascii="Courier New" w:eastAsia="Times New Roman" w:hAnsi="Courier New" w:cs="Courier New"/>
+      <w:sz w:val="20"/>
+      <w:szCs w:val="20"/>
     </w:rPr>
   </w:style>
 </w:styles>

</xml_diff>